<commit_message>
Fixing - Shit we wouldn't have had to fix if we used latex
</commit_message>
<xml_diff>
--- a/03_Odevzdani/dokumentace.docx
+++ b/03_Odevzdani/dokumentace.docx
@@ -1,6 +1,6 @@
 
 <file path=word/document.xml><?xml version="1.0" encoding="utf-8"?>
-<w:document xmlns:ve="http://schemas.openxmlformats.org/markup-compatibility/2006" xmlns:o="urn:schemas-microsoft-com:office:office" xmlns:r="http://schemas.openxmlformats.org/officeDocument/2006/relationships" xmlns:m="http://schemas.openxmlformats.org/officeDocument/2006/math" xmlns:v="urn:schemas-microsoft-com:vml" xmlns:wp="http://schemas.openxmlformats.org/drawingml/2006/wordprocessingDrawing" xmlns:w10="urn:schemas-microsoft-com:office:word" xmlns:w="http://schemas.openxmlformats.org/wordprocessingml/2006/main" xmlns:wne="http://schemas.microsoft.com/office/word/2006/wordml">
+<w:document xmlns:wpc="http://schemas.microsoft.com/office/word/2010/wordprocessingCanvas" xmlns:cx="http://schemas.microsoft.com/office/drawing/2014/chartex" xmlns:cx1="http://schemas.microsoft.com/office/drawing/2015/9/8/chartex" xmlns:cx2="http://schemas.microsoft.com/office/drawing/2015/10/21/chartex" xmlns:cx3="http://schemas.microsoft.com/office/drawing/2016/5/9/chartex" xmlns:cx4="http://schemas.microsoft.com/office/drawing/2016/5/10/chartex" xmlns:cx5="http://schemas.microsoft.com/office/drawing/2016/5/11/chartex" xmlns:cx6="http://schemas.microsoft.com/office/drawing/2016/5/12/chartex" xmlns:cx7="http://schemas.microsoft.com/office/drawing/2016/5/13/chartex" xmlns:cx8="http://schemas.microsoft.com/office/drawing/2016/5/14/chartex" xmlns:mc="http://schemas.openxmlformats.org/markup-compatibility/2006" xmlns:aink="http://schemas.microsoft.com/office/drawing/2016/ink" xmlns:am3d="http://schemas.microsoft.com/office/drawing/2017/model3d" xmlns:o="urn:schemas-microsoft-com:office:office" xmlns:r="http://schemas.openxmlformats.org/officeDocument/2006/relationships" xmlns:m="http://schemas.openxmlformats.org/officeDocument/2006/math" xmlns:v="urn:schemas-microsoft-com:vml" xmlns:wp14="http://schemas.microsoft.com/office/word/2010/wordprocessingDrawing" xmlns:wp="http://schemas.openxmlformats.org/drawingml/2006/wordprocessingDrawing" xmlns:w10="urn:schemas-microsoft-com:office:word" xmlns:w="http://schemas.openxmlformats.org/wordprocessingml/2006/main" xmlns:w14="http://schemas.microsoft.com/office/word/2010/wordml" xmlns:w15="http://schemas.microsoft.com/office/word/2012/wordml" xmlns:w16cid="http://schemas.microsoft.com/office/word/2016/wordml/cid" xmlns:w16se="http://schemas.microsoft.com/office/word/2015/wordml/symex" xmlns:wpg="http://schemas.microsoft.com/office/word/2010/wordprocessingGroup" xmlns:wpi="http://schemas.microsoft.com/office/word/2010/wordprocessingInk" xmlns:wne="http://schemas.microsoft.com/office/word/2006/wordml" xmlns:wps="http://schemas.microsoft.com/office/word/2010/wordprocessingShape" mc:Ignorable="w14 w15 w16se w16cid wp14">
   <w:body>
     <w:sdt>
       <w:sdtPr>
@@ -30,7 +30,7 @@
           <w:tblPr>
             <w:tblW w:w="5175" w:type="pct"/>
             <w:jc w:val="center"/>
-            <w:tblLook w:val="04A0"/>
+            <w:tblLook w:val="04A0" w:firstRow="1" w:lastRow="0" w:firstColumn="1" w:lastColumn="0" w:noHBand="0" w:noVBand="1"/>
           </w:tblPr>
           <w:tblGrid>
             <w:gridCol w:w="9613"/>
@@ -53,9 +53,6 @@
                 </w:rPr>
                 <w:alias w:val="Společnost"/>
                 <w:id w:val="15524243"/>
-                <w:placeholder>
-                  <w:docPart w:val="813B5DD3AA234251A84267F129B77DB7"/>
-                </w:placeholder>
                 <w:dataBinding w:prefixMappings="xmlns:ns0='http://schemas.openxmlformats.org/officeDocument/2006/extended-properties'" w:xpath="/ns0:Properties[1]/ns0:Company[1]" w:storeItemID="{6668398D-A668-4E3E-A5EB-62B293D839F1}"/>
                 <w:text/>
               </w:sdtPr>
@@ -75,6 +72,7 @@
                   <w:p>
                     <w:pPr>
                       <w:pStyle w:val="Bezmezer"/>
+                      <w:spacing w:line="360" w:lineRule="auto"/>
                       <w:jc w:val="center"/>
                       <w:rPr>
                         <w:rFonts w:asciiTheme="majorHAnsi" w:eastAsiaTheme="majorEastAsia" w:hAnsiTheme="majorHAnsi" w:cstheme="majorBidi"/>
@@ -108,6 +106,7 @@
               <w:p>
                 <w:pPr>
                   <w:pStyle w:val="Bezmezer"/>
+                  <w:spacing w:line="360" w:lineRule="auto"/>
                   <w:jc w:val="center"/>
                 </w:pPr>
               </w:p>
@@ -126,6 +125,7 @@
               <w:p>
                 <w:pPr>
                   <w:pStyle w:val="Bezmezer"/>
+                  <w:spacing w:line="360" w:lineRule="auto"/>
                   <w:jc w:val="center"/>
                   <w:rPr>
                     <w:b/>
@@ -148,6 +148,7 @@
               <w:p>
                 <w:pPr>
                   <w:pStyle w:val="Bezmezer"/>
+                  <w:spacing w:line="360" w:lineRule="auto"/>
                   <w:jc w:val="center"/>
                   <w:rPr>
                     <w:b/>
@@ -159,6 +160,9 @@
           </w:tr>
         </w:tbl>
         <w:p>
+          <w:pPr>
+            <w:spacing w:line="360" w:lineRule="auto"/>
+          </w:pPr>
           <w:r>
             <w:rPr>
               <w:noProof/>
@@ -213,9 +217,14 @@
             </w:drawing>
           </w:r>
         </w:p>
-        <w:p/>
         <w:p>
           <w:pPr>
+            <w:spacing w:line="360" w:lineRule="auto"/>
+          </w:pPr>
+        </w:p>
+        <w:p>
+          <w:pPr>
+            <w:spacing w:line="360" w:lineRule="auto"/>
             <w:jc w:val="center"/>
             <w:rPr>
               <w:noProof/>
@@ -234,6 +243,7 @@
               <w:dataBinding w:prefixMappings="xmlns:ns0='http://schemas.openxmlformats.org/package/2006/metadata/core-properties' xmlns:ns1='http://purl.org/dc/elements/1.1/'" w:xpath="/ns0:coreProperties[1]/ns1:subject[1]" w:storeItemID="{6C3C8BC8-F283-45AE-878A-BAB7291924A1}"/>
               <w:text/>
             </w:sdtPr>
+            <w:sdtEndPr/>
             <w:sdtContent>
               <w:r>
                 <w:rPr>
@@ -257,7 +267,7 @@
           <w:tblPr>
             <w:tblpPr w:leftFromText="187" w:rightFromText="187" w:vertAnchor="page" w:horzAnchor="margin" w:tblpY="13885"/>
             <w:tblW w:w="5000" w:type="pct"/>
-            <w:tblLook w:val="04A0"/>
+            <w:tblLook w:val="04A0" w:firstRow="1" w:lastRow="0" w:firstColumn="1" w:lastColumn="0" w:noHBand="0" w:noVBand="1"/>
           </w:tblPr>
           <w:tblGrid>
             <w:gridCol w:w="9288"/>
@@ -270,6 +280,7 @@
               <w:p>
                 <w:pPr>
                   <w:pStyle w:val="Bezmezer"/>
+                  <w:spacing w:line="360" w:lineRule="auto"/>
                   <w:rPr>
                     <w:rFonts w:asciiTheme="majorHAnsi" w:hAnsiTheme="majorHAnsi"/>
                     <w:sz w:val="28"/>
@@ -286,6 +297,7 @@
               <w:p>
                 <w:pPr>
                   <w:pStyle w:val="Bezmezer"/>
+                  <w:spacing w:line="360" w:lineRule="auto"/>
                   <w:jc w:val="right"/>
                   <w:rPr>
                     <w:rFonts w:asciiTheme="majorHAnsi" w:hAnsiTheme="majorHAnsi"/>
@@ -303,6 +315,7 @@
               <w:p>
                 <w:pPr>
                   <w:pStyle w:val="Bezmezer"/>
+                  <w:spacing w:line="360" w:lineRule="auto"/>
                   <w:jc w:val="right"/>
                   <w:rPr>
                     <w:rFonts w:asciiTheme="majorHAnsi" w:hAnsiTheme="majorHAnsi"/>
@@ -320,6 +333,7 @@
               <w:p>
                 <w:pPr>
                   <w:pStyle w:val="Bezmezer"/>
+                  <w:spacing w:line="360" w:lineRule="auto"/>
                   <w:jc w:val="right"/>
                   <w:rPr>
                     <w:rFonts w:asciiTheme="majorHAnsi" w:hAnsiTheme="majorHAnsi"/>
@@ -344,6 +358,7 @@
               <w:p>
                 <w:pPr>
                   <w:pStyle w:val="Bezmezer"/>
+                  <w:spacing w:line="360" w:lineRule="auto"/>
                 </w:pPr>
               </w:p>
             </w:tc>
@@ -356,6 +371,7 @@
               <w:p>
                 <w:pPr>
                   <w:pStyle w:val="Bezmezer"/>
+                  <w:spacing w:line="360" w:lineRule="auto"/>
                 </w:pPr>
               </w:p>
             </w:tc>
@@ -363,6 +379,7 @@
         </w:tbl>
         <w:p>
           <w:pPr>
+            <w:spacing w:line="360" w:lineRule="auto"/>
             <w:jc w:val="center"/>
           </w:pPr>
           <w:sdt>
@@ -377,6 +394,7 @@
               <w:dataBinding w:prefixMappings="xmlns:ns0='http://schemas.openxmlformats.org/package/2006/metadata/core-properties' xmlns:ns1='http://purl.org/dc/elements/1.1/'" w:xpath="/ns0:coreProperties[1]/ns1:title[1]" w:storeItemID="{6C3C8BC8-F283-45AE-878A-BAB7291924A1}"/>
               <w:text/>
             </w:sdtPr>
+            <w:sdtEndPr/>
             <w:sdtContent>
               <w:r>
                 <w:rPr>
@@ -393,6 +411,9 @@
           </w:r>
         </w:p>
         <w:p>
+          <w:pPr>
+            <w:spacing w:line="360" w:lineRule="auto"/>
+          </w:pPr>
           <w:r>
             <w:br w:type="page"/>
           </w:r>
@@ -400,11 +421,13 @@
         <w:p>
           <w:pPr>
             <w:pStyle w:val="Nadpis1"/>
+            <w:spacing w:line="360" w:lineRule="auto"/>
           </w:pPr>
         </w:p>
         <w:p>
           <w:pPr>
             <w:pStyle w:val="Nadpis1"/>
+            <w:spacing w:line="360" w:lineRule="auto"/>
           </w:pPr>
           <w:r>
             <w:t>1</w:t>
@@ -428,6 +451,7 @@
         <w:p>
           <w:pPr>
             <w:spacing w:line="360" w:lineRule="auto"/>
+            <w:jc w:val="both"/>
             <w:rPr>
               <w:color w:val="000000"/>
               <w:szCs w:val="24"/>
@@ -461,7 +485,6 @@
             </w:rPr>
             <w:t xml:space="preserve"> Tento proces nás jako tým zaujal z důvodu jeho aktuálnosti a využitelnosti. Co nevidět budeme (snad) absolventi a s tím souvisí i konec studentských let, kdy bydlíme na kolejích, případně na privátech spolu s našimi spolužáky a kamarády za jistý měsíční paušál. </w:t>
           </w:r>
-          <w:proofErr w:type="gramStart"/>
           <w:r>
             <w:rPr>
               <w:color w:val="000000"/>
@@ -476,7 +499,6 @@
             </w:rPr>
             <w:t>dybychom</w:t>
           </w:r>
-          <w:proofErr w:type="gramEnd"/>
           <w:r>
             <w:rPr>
               <w:color w:val="000000"/>
@@ -489,23 +511,21 @@
               <w:color w:val="000000"/>
               <w:szCs w:val="24"/>
             </w:rPr>
-            <w:t xml:space="preserve"> si spočítali kolik nás </w:t>
-          </w:r>
-          <w:proofErr w:type="gramStart"/>
+            <w:t xml:space="preserve"> si </w:t>
+          </w:r>
           <w:r>
             <w:rPr>
               <w:color w:val="000000"/>
               <w:szCs w:val="24"/>
             </w:rPr>
-            <w:t>stálo</w:t>
-          </w:r>
-          <w:proofErr w:type="gramEnd"/>
+            <w:t>spočítali,</w:t>
+          </w:r>
           <w:r>
             <w:rPr>
               <w:color w:val="000000"/>
               <w:szCs w:val="24"/>
             </w:rPr>
-            <w:t xml:space="preserve"> právě toto „bydlení“, tak určitě dojdeme k nezanedbatelné </w:t>
+            <w:t xml:space="preserve"> kolik nás stálo právě toto „bydlení“, tak určitě dojdeme k nezanedbatelné </w:t>
           </w:r>
           <w:r>
             <w:rPr>
@@ -526,6 +546,7 @@
           <w:pPr>
             <w:spacing w:line="360" w:lineRule="auto"/>
             <w:ind w:firstLine="708"/>
+            <w:jc w:val="both"/>
             <w:rPr>
               <w:color w:val="000000"/>
               <w:szCs w:val="24"/>
@@ -541,6 +562,7 @@
         </w:p>
         <w:p>
           <w:pPr>
+            <w:spacing w:line="360" w:lineRule="auto"/>
             <w:rPr>
               <w:i/>
               <w:color w:val="000000"/>
@@ -551,6 +573,7 @@
         </w:p>
         <w:p>
           <w:pPr>
+            <w:spacing w:line="360" w:lineRule="auto"/>
             <w:jc w:val="center"/>
             <w:rPr>
               <w:i/>
@@ -650,11 +673,15 @@
         <w:p>
           <w:pPr>
             <w:pStyle w:val="Nadpis1"/>
+            <w:spacing w:line="360" w:lineRule="auto"/>
+            <w:jc w:val="both"/>
           </w:pPr>
         </w:p>
         <w:p>
           <w:pPr>
             <w:pStyle w:val="Nadpis1"/>
+            <w:spacing w:line="360" w:lineRule="auto"/>
+            <w:jc w:val="both"/>
           </w:pPr>
           <w:r>
             <w:t>2</w:t>
@@ -669,6 +696,7 @@
         <w:p>
           <w:pPr>
             <w:spacing w:line="360" w:lineRule="auto"/>
+            <w:jc w:val="both"/>
             <w:rPr>
               <w:szCs w:val="24"/>
             </w:rPr>
@@ -706,6 +734,7 @@
               <w:numId w:val="1"/>
             </w:numPr>
             <w:spacing w:line="360" w:lineRule="auto"/>
+            <w:jc w:val="both"/>
             <w:rPr>
               <w:szCs w:val="24"/>
             </w:rPr>
@@ -725,6 +754,7 @@
               <w:numId w:val="1"/>
             </w:numPr>
             <w:spacing w:line="360" w:lineRule="auto"/>
+            <w:jc w:val="both"/>
             <w:rPr>
               <w:szCs w:val="24"/>
             </w:rPr>
@@ -750,6 +780,7 @@
               <w:numId w:val="1"/>
             </w:numPr>
             <w:spacing w:line="360" w:lineRule="auto"/>
+            <w:jc w:val="both"/>
             <w:rPr>
               <w:szCs w:val="24"/>
             </w:rPr>
@@ -775,6 +806,7 @@
               <w:numId w:val="1"/>
             </w:numPr>
             <w:spacing w:line="360" w:lineRule="auto"/>
+            <w:jc w:val="both"/>
             <w:rPr>
               <w:szCs w:val="24"/>
             </w:rPr>
@@ -800,6 +832,7 @@
               <w:numId w:val="1"/>
             </w:numPr>
             <w:spacing w:line="360" w:lineRule="auto"/>
+            <w:jc w:val="both"/>
             <w:rPr>
               <w:szCs w:val="24"/>
             </w:rPr>
@@ -825,6 +858,7 @@
               <w:numId w:val="1"/>
             </w:numPr>
             <w:spacing w:line="360" w:lineRule="auto"/>
+            <w:jc w:val="both"/>
             <w:rPr>
               <w:szCs w:val="24"/>
             </w:rPr>
@@ -850,6 +884,7 @@
               <w:numId w:val="1"/>
             </w:numPr>
             <w:spacing w:line="360" w:lineRule="auto"/>
+            <w:jc w:val="both"/>
             <w:rPr>
               <w:szCs w:val="24"/>
             </w:rPr>
@@ -870,10 +905,17 @@
         <w:p>
           <w:pPr>
             <w:spacing w:line="360" w:lineRule="auto"/>
+            <w:jc w:val="both"/>
             <w:rPr>
               <w:szCs w:val="24"/>
             </w:rPr>
           </w:pPr>
+          <w:r>
+            <w:rPr>
+              <w:szCs w:val="24"/>
+            </w:rPr>
+            <w:tab/>
+          </w:r>
           <w:r>
             <w:rPr>
               <w:szCs w:val="24"/>
@@ -890,6 +932,8 @@
         <w:p>
           <w:pPr>
             <w:spacing w:line="360" w:lineRule="auto"/>
+            <w:ind w:firstLine="708"/>
+            <w:jc w:val="both"/>
             <w:rPr>
               <w:szCs w:val="24"/>
             </w:rPr>
@@ -904,6 +948,7 @@
         <w:p>
           <w:pPr>
             <w:spacing w:line="360" w:lineRule="auto"/>
+            <w:jc w:val="both"/>
             <w:rPr>
               <w:szCs w:val="24"/>
             </w:rPr>
@@ -943,6 +988,7 @@
               <w:numId w:val="3"/>
             </w:numPr>
             <w:spacing w:line="360" w:lineRule="auto"/>
+            <w:jc w:val="both"/>
             <w:rPr>
               <w:szCs w:val="24"/>
             </w:rPr>
@@ -968,6 +1014,7 @@
               <w:numId w:val="3"/>
             </w:numPr>
             <w:spacing w:line="360" w:lineRule="auto"/>
+            <w:jc w:val="both"/>
             <w:rPr>
               <w:szCs w:val="24"/>
             </w:rPr>
@@ -993,6 +1040,7 @@
               <w:numId w:val="3"/>
             </w:numPr>
             <w:spacing w:line="360" w:lineRule="auto"/>
+            <w:jc w:val="both"/>
             <w:rPr>
               <w:szCs w:val="24"/>
             </w:rPr>
@@ -1018,6 +1066,7 @@
               <w:numId w:val="3"/>
             </w:numPr>
             <w:spacing w:line="360" w:lineRule="auto"/>
+            <w:jc w:val="both"/>
             <w:rPr>
               <w:szCs w:val="24"/>
             </w:rPr>
@@ -1043,6 +1092,7 @@
               <w:numId w:val="3"/>
             </w:numPr>
             <w:spacing w:line="360" w:lineRule="auto"/>
+            <w:jc w:val="both"/>
             <w:rPr>
               <w:szCs w:val="24"/>
             </w:rPr>
@@ -1068,6 +1118,7 @@
               <w:numId w:val="3"/>
             </w:numPr>
             <w:spacing w:line="360" w:lineRule="auto"/>
+            <w:jc w:val="both"/>
             <w:rPr>
               <w:szCs w:val="24"/>
             </w:rPr>
@@ -1093,6 +1144,7 @@
               <w:numId w:val="3"/>
             </w:numPr>
             <w:spacing w:line="360" w:lineRule="auto"/>
+            <w:jc w:val="both"/>
             <w:rPr>
               <w:szCs w:val="24"/>
             </w:rPr>
@@ -1118,6 +1170,7 @@
               <w:numId w:val="3"/>
             </w:numPr>
             <w:spacing w:line="360" w:lineRule="auto"/>
+            <w:jc w:val="both"/>
             <w:rPr>
               <w:szCs w:val="24"/>
             </w:rPr>
@@ -1143,6 +1196,7 @@
               <w:numId w:val="3"/>
             </w:numPr>
             <w:spacing w:line="360" w:lineRule="auto"/>
+            <w:jc w:val="both"/>
             <w:rPr>
               <w:szCs w:val="24"/>
             </w:rPr>
@@ -1175,6 +1229,7 @@
         <w:p>
           <w:pPr>
             <w:spacing w:line="360" w:lineRule="auto"/>
+            <w:jc w:val="both"/>
             <w:rPr>
               <w:szCs w:val="24"/>
             </w:rPr>
@@ -1222,6 +1277,7 @@
               <w:numId w:val="4"/>
             </w:numPr>
             <w:spacing w:line="360" w:lineRule="auto"/>
+            <w:jc w:val="both"/>
             <w:rPr>
               <w:szCs w:val="24"/>
             </w:rPr>
@@ -1230,6 +1286,7 @@
             <w:rPr>
               <w:szCs w:val="24"/>
             </w:rPr>
+            <w:lastRenderedPageBreak/>
             <w:t>Vyhledání portálů určených k inzerci realit na prodej</w:t>
           </w:r>
           <w:r>
@@ -1247,6 +1304,7 @@
               <w:numId w:val="4"/>
             </w:numPr>
             <w:spacing w:line="360" w:lineRule="auto"/>
+            <w:jc w:val="both"/>
             <w:rPr>
               <w:szCs w:val="24"/>
             </w:rPr>
@@ -1272,6 +1330,7 @@
               <w:numId w:val="4"/>
             </w:numPr>
             <w:spacing w:line="360" w:lineRule="auto"/>
+            <w:jc w:val="both"/>
             <w:rPr>
               <w:szCs w:val="24"/>
             </w:rPr>
@@ -1297,6 +1356,7 @@
               <w:numId w:val="4"/>
             </w:numPr>
             <w:spacing w:line="360" w:lineRule="auto"/>
+            <w:jc w:val="both"/>
             <w:rPr>
               <w:szCs w:val="24"/>
             </w:rPr>
@@ -1305,7 +1365,6 @@
             <w:rPr>
               <w:szCs w:val="24"/>
             </w:rPr>
-            <w:lastRenderedPageBreak/>
             <w:t>Stanovení aktuálního poměru počet a rozložení pokojů vs. cena</w:t>
           </w:r>
           <w:r>
@@ -1323,6 +1382,7 @@
               <w:numId w:val="4"/>
             </w:numPr>
             <w:spacing w:line="360" w:lineRule="auto"/>
+            <w:jc w:val="both"/>
             <w:rPr>
               <w:szCs w:val="24"/>
             </w:rPr>
@@ -1348,6 +1408,7 @@
               <w:numId w:val="4"/>
             </w:numPr>
             <w:spacing w:line="360" w:lineRule="auto"/>
+            <w:jc w:val="both"/>
             <w:rPr>
               <w:szCs w:val="24"/>
             </w:rPr>
@@ -1373,6 +1434,7 @@
               <w:numId w:val="4"/>
             </w:numPr>
             <w:spacing w:line="360" w:lineRule="auto"/>
+            <w:jc w:val="both"/>
             <w:rPr>
               <w:szCs w:val="24"/>
             </w:rPr>
@@ -1398,6 +1460,7 @@
               <w:numId w:val="4"/>
             </w:numPr>
             <w:spacing w:line="360" w:lineRule="auto"/>
+            <w:jc w:val="both"/>
             <w:rPr>
               <w:szCs w:val="24"/>
             </w:rPr>
@@ -1418,6 +1481,7 @@
         <w:p>
           <w:pPr>
             <w:spacing w:line="360" w:lineRule="auto"/>
+            <w:jc w:val="both"/>
             <w:rPr>
               <w:szCs w:val="24"/>
             </w:rPr>
@@ -1465,6 +1529,7 @@
               <w:numId w:val="5"/>
             </w:numPr>
             <w:spacing w:line="360" w:lineRule="auto"/>
+            <w:jc w:val="both"/>
             <w:rPr>
               <w:szCs w:val="24"/>
             </w:rPr>
@@ -1484,6 +1549,7 @@
               <w:numId w:val="5"/>
             </w:numPr>
             <w:spacing w:line="360" w:lineRule="auto"/>
+            <w:jc w:val="both"/>
             <w:rPr>
               <w:szCs w:val="24"/>
             </w:rPr>
@@ -1503,6 +1569,7 @@
               <w:numId w:val="5"/>
             </w:numPr>
             <w:spacing w:line="360" w:lineRule="auto"/>
+            <w:jc w:val="both"/>
             <w:rPr>
               <w:szCs w:val="24"/>
             </w:rPr>
@@ -1534,6 +1601,7 @@
               <w:numId w:val="5"/>
             </w:numPr>
             <w:spacing w:line="360" w:lineRule="auto"/>
+            <w:jc w:val="both"/>
             <w:rPr>
               <w:szCs w:val="24"/>
             </w:rPr>
@@ -1562,6 +1630,7 @@
         <w:p>
           <w:pPr>
             <w:spacing w:line="360" w:lineRule="auto"/>
+            <w:jc w:val="both"/>
             <w:rPr>
               <w:szCs w:val="24"/>
             </w:rPr>
@@ -1637,6 +1706,7 @@
               <w:numId w:val="6"/>
             </w:numPr>
             <w:spacing w:line="360" w:lineRule="auto"/>
+            <w:jc w:val="both"/>
             <w:rPr>
               <w:szCs w:val="24"/>
             </w:rPr>
@@ -1668,6 +1738,7 @@
               <w:numId w:val="6"/>
             </w:numPr>
             <w:spacing w:line="360" w:lineRule="auto"/>
+            <w:jc w:val="both"/>
             <w:rPr>
               <w:szCs w:val="24"/>
             </w:rPr>
@@ -1687,6 +1758,7 @@
               <w:numId w:val="6"/>
             </w:numPr>
             <w:spacing w:line="360" w:lineRule="auto"/>
+            <w:jc w:val="both"/>
             <w:rPr>
               <w:szCs w:val="24"/>
             </w:rPr>
@@ -1706,6 +1778,7 @@
               <w:numId w:val="6"/>
             </w:numPr>
             <w:spacing w:line="360" w:lineRule="auto"/>
+            <w:jc w:val="both"/>
             <w:rPr>
               <w:szCs w:val="24"/>
             </w:rPr>
@@ -1725,6 +1798,7 @@
               <w:numId w:val="6"/>
             </w:numPr>
             <w:spacing w:line="360" w:lineRule="auto"/>
+            <w:jc w:val="both"/>
             <w:rPr>
               <w:szCs w:val="24"/>
             </w:rPr>
@@ -1744,6 +1818,7 @@
               <w:numId w:val="6"/>
             </w:numPr>
             <w:spacing w:line="360" w:lineRule="auto"/>
+            <w:jc w:val="both"/>
             <w:rPr>
               <w:szCs w:val="24"/>
             </w:rPr>
@@ -1763,6 +1838,7 @@
               <w:numId w:val="6"/>
             </w:numPr>
             <w:spacing w:line="360" w:lineRule="auto"/>
+            <w:jc w:val="both"/>
             <w:rPr>
               <w:szCs w:val="24"/>
             </w:rPr>
@@ -1788,6 +1864,7 @@
               <w:numId w:val="6"/>
             </w:numPr>
             <w:spacing w:line="360" w:lineRule="auto"/>
+            <w:jc w:val="both"/>
             <w:rPr>
               <w:szCs w:val="24"/>
             </w:rPr>
@@ -1830,6 +1907,7 @@
         <w:p>
           <w:pPr>
             <w:spacing w:line="360" w:lineRule="auto"/>
+            <w:jc w:val="both"/>
             <w:rPr>
               <w:szCs w:val="24"/>
             </w:rPr>
@@ -1891,6 +1969,7 @@
               <w:numId w:val="7"/>
             </w:numPr>
             <w:spacing w:line="360" w:lineRule="auto"/>
+            <w:jc w:val="both"/>
             <w:rPr>
               <w:szCs w:val="24"/>
             </w:rPr>
@@ -1916,6 +1995,7 @@
               <w:numId w:val="7"/>
             </w:numPr>
             <w:spacing w:line="360" w:lineRule="auto"/>
+            <w:jc w:val="both"/>
             <w:rPr>
               <w:szCs w:val="24"/>
             </w:rPr>
@@ -1941,6 +2021,7 @@
               <w:numId w:val="7"/>
             </w:numPr>
             <w:spacing w:line="360" w:lineRule="auto"/>
+            <w:jc w:val="both"/>
             <w:rPr>
               <w:szCs w:val="24"/>
             </w:rPr>
@@ -1961,6 +2042,7 @@
         <w:p>
           <w:pPr>
             <w:spacing w:line="360" w:lineRule="auto"/>
+            <w:jc w:val="both"/>
             <w:rPr>
               <w:szCs w:val="24"/>
             </w:rPr>
@@ -2008,6 +2090,7 @@
               <w:numId w:val="8"/>
             </w:numPr>
             <w:spacing w:line="360" w:lineRule="auto"/>
+            <w:jc w:val="both"/>
             <w:rPr>
               <w:szCs w:val="24"/>
             </w:rPr>
@@ -2039,6 +2122,7 @@
               <w:numId w:val="8"/>
             </w:numPr>
             <w:spacing w:line="360" w:lineRule="auto"/>
+            <w:jc w:val="both"/>
             <w:rPr>
               <w:szCs w:val="24"/>
             </w:rPr>
@@ -2064,6 +2148,7 @@
               <w:numId w:val="8"/>
             </w:numPr>
             <w:spacing w:line="360" w:lineRule="auto"/>
+            <w:jc w:val="both"/>
             <w:rPr>
               <w:szCs w:val="24"/>
             </w:rPr>
@@ -2072,6 +2157,7 @@
             <w:rPr>
               <w:szCs w:val="24"/>
             </w:rPr>
+            <w:lastRenderedPageBreak/>
             <w:t>Kontrola odečtu energií</w:t>
           </w:r>
           <w:r>
@@ -2084,6 +2170,7 @@
         <w:p>
           <w:pPr>
             <w:spacing w:line="360" w:lineRule="auto"/>
+            <w:jc w:val="both"/>
             <w:rPr>
               <w:szCs w:val="24"/>
             </w:rPr>
@@ -2131,6 +2218,7 @@
               <w:numId w:val="10"/>
             </w:numPr>
             <w:spacing w:line="360" w:lineRule="auto"/>
+            <w:jc w:val="both"/>
             <w:rPr>
               <w:szCs w:val="24"/>
             </w:rPr>
@@ -2156,6 +2244,7 @@
               <w:numId w:val="10"/>
             </w:numPr>
             <w:spacing w:line="360" w:lineRule="auto"/>
+            <w:jc w:val="both"/>
             <w:rPr>
               <w:szCs w:val="24"/>
             </w:rPr>
@@ -2164,7 +2253,6 @@
             <w:rPr>
               <w:szCs w:val="24"/>
             </w:rPr>
-            <w:lastRenderedPageBreak/>
             <w:t>Nákup objektů pro realizaci preventivních opatření</w:t>
           </w:r>
           <w:r>
@@ -2182,6 +2270,7 @@
               <w:numId w:val="10"/>
             </w:numPr>
             <w:spacing w:line="360" w:lineRule="auto"/>
+            <w:jc w:val="both"/>
             <w:rPr>
               <w:szCs w:val="24"/>
             </w:rPr>
@@ -2207,6 +2296,7 @@
               <w:numId w:val="10"/>
             </w:numPr>
             <w:spacing w:line="360" w:lineRule="auto"/>
+            <w:jc w:val="both"/>
             <w:rPr>
               <w:szCs w:val="24"/>
             </w:rPr>
@@ -2232,6 +2322,7 @@
               <w:numId w:val="10"/>
             </w:numPr>
             <w:spacing w:line="360" w:lineRule="auto"/>
+            <w:jc w:val="both"/>
             <w:rPr>
               <w:szCs w:val="24"/>
             </w:rPr>
@@ -2251,6 +2342,7 @@
         </w:p>
         <w:p>
           <w:pPr>
+            <w:spacing w:line="360" w:lineRule="auto"/>
             <w:rPr>
               <w:sz w:val="20"/>
             </w:rPr>
@@ -2258,6 +2350,7 @@
         </w:p>
         <w:p>
           <w:pPr>
+            <w:spacing w:line="360" w:lineRule="auto"/>
             <w:rPr>
               <w:sz w:val="20"/>
             </w:rPr>
@@ -2265,6 +2358,7 @@
         </w:p>
         <w:p>
           <w:pPr>
+            <w:spacing w:line="360" w:lineRule="auto"/>
             <w:rPr>
               <w:sz w:val="20"/>
             </w:rPr>
@@ -2278,6 +2372,7 @@
         </w:p>
         <w:p>
           <w:pPr>
+            <w:spacing w:line="360" w:lineRule="auto"/>
             <w:rPr>
               <w:sz w:val="20"/>
             </w:rPr>
@@ -2292,11 +2387,13 @@
         <w:p>
           <w:pPr>
             <w:pStyle w:val="Nadpis1"/>
+            <w:spacing w:line="360" w:lineRule="auto"/>
           </w:pPr>
         </w:p>
         <w:p>
           <w:pPr>
             <w:pStyle w:val="Nadpis1"/>
+            <w:spacing w:line="360" w:lineRule="auto"/>
           </w:pPr>
           <w:r>
             <w:t>3</w:t>
@@ -2313,6 +2410,8 @@
     <w:p>
       <w:pPr>
         <w:pStyle w:val="Nadpis2"/>
+        <w:spacing w:line="360" w:lineRule="auto"/>
+        <w:jc w:val="both"/>
       </w:pPr>
       <w:r>
         <w:t xml:space="preserve">Popis procesu </w:t>
@@ -2327,6 +2426,7 @@
     <w:p>
       <w:pPr>
         <w:spacing w:line="360" w:lineRule="auto"/>
+        <w:jc w:val="both"/>
       </w:pPr>
       <w:r>
         <w:rPr>
@@ -2346,6 +2446,7 @@
           <w:numId w:val="12"/>
         </w:numPr>
         <w:spacing w:line="360" w:lineRule="auto"/>
+        <w:jc w:val="both"/>
       </w:pPr>
       <w:r>
         <w:t>Budoucí vlastník bytu</w:t>
@@ -2354,6 +2455,7 @@
     <w:p>
       <w:pPr>
         <w:spacing w:line="360" w:lineRule="auto"/>
+        <w:jc w:val="both"/>
       </w:pPr>
       <w:r>
         <w:rPr>
@@ -2383,6 +2485,7 @@
     <w:p>
       <w:pPr>
         <w:spacing w:line="360" w:lineRule="auto"/>
+        <w:jc w:val="both"/>
       </w:pPr>
       <w:r>
         <w:rPr>
@@ -2409,6 +2512,7 @@
     <w:p>
       <w:pPr>
         <w:spacing w:line="360" w:lineRule="auto"/>
+        <w:jc w:val="both"/>
       </w:pPr>
       <w:r>
         <w:rPr>
@@ -2435,6 +2539,7 @@
     <w:p>
       <w:pPr>
         <w:spacing w:line="360" w:lineRule="auto"/>
+        <w:jc w:val="both"/>
       </w:pPr>
       <w:r>
         <w:rPr>
@@ -2461,6 +2566,7 @@
     <w:p>
       <w:pPr>
         <w:spacing w:line="360" w:lineRule="auto"/>
+        <w:jc w:val="both"/>
       </w:pPr>
       <w:r>
         <w:rPr>
@@ -2484,6 +2590,7 @@
     <w:p>
       <w:pPr>
         <w:spacing w:line="360" w:lineRule="auto"/>
+        <w:jc w:val="both"/>
       </w:pPr>
       <w:r>
         <w:t xml:space="preserve">Smysl celého procesu je v sestavení akceptačních požadavků pro koupi bytu. Celý tok procesu se tedy rozdělí na 9 </w:t>
@@ -2500,6 +2607,8 @@
     <w:p>
       <w:pPr>
         <w:pStyle w:val="Nadpis2"/>
+        <w:spacing w:line="360" w:lineRule="auto"/>
+        <w:jc w:val="both"/>
         <w:rPr>
           <w:i/>
         </w:rPr>
@@ -2526,6 +2635,7 @@
     <w:p>
       <w:pPr>
         <w:spacing w:line="360" w:lineRule="auto"/>
+        <w:jc w:val="both"/>
       </w:pPr>
       <w:r>
         <w:rPr>
@@ -2545,6 +2655,7 @@
           <w:numId w:val="12"/>
         </w:numPr>
         <w:spacing w:line="360" w:lineRule="auto"/>
+        <w:jc w:val="both"/>
       </w:pPr>
       <w:r>
         <w:t xml:space="preserve">Budoucí vlastník bytu, </w:t>
@@ -2558,6 +2669,7 @@
           <w:numId w:val="12"/>
         </w:numPr>
         <w:spacing w:line="360" w:lineRule="auto"/>
+        <w:jc w:val="both"/>
       </w:pPr>
       <w:r>
         <w:t xml:space="preserve">odborník na subjekty v oblasti nabízení nemovitostí, </w:t>
@@ -2571,6 +2683,7 @@
           <w:numId w:val="12"/>
         </w:numPr>
         <w:spacing w:line="360" w:lineRule="auto"/>
+        <w:jc w:val="both"/>
       </w:pPr>
       <w:r>
         <w:t>fyzický zástupce subjektu nabízející nemovitost, která je objektem zájmu budoucího vlastníka bytu</w:t>
@@ -2579,6 +2692,7 @@
     <w:p>
       <w:pPr>
         <w:spacing w:line="360" w:lineRule="auto"/>
+        <w:jc w:val="both"/>
       </w:pPr>
       <w:r>
         <w:rPr>
@@ -2602,6 +2716,7 @@
     <w:p>
       <w:pPr>
         <w:spacing w:line="360" w:lineRule="auto"/>
+        <w:jc w:val="both"/>
       </w:pPr>
       <w:r>
         <w:rPr>
@@ -2625,11 +2740,13 @@
     <w:p>
       <w:pPr>
         <w:spacing w:line="360" w:lineRule="auto"/>
-      </w:pPr>
-      <w:r>
-        <w:rPr>
-          <w:b/>
-        </w:rPr>
+        <w:jc w:val="both"/>
+      </w:pPr>
+      <w:r>
+        <w:rPr>
+          <w:b/>
+        </w:rPr>
+        <w:lastRenderedPageBreak/>
         <w:t>Výstupy</w:t>
       </w:r>
       <w:r>
@@ -2651,6 +2768,7 @@
     <w:p>
       <w:pPr>
         <w:spacing w:line="360" w:lineRule="auto"/>
+        <w:jc w:val="both"/>
       </w:pPr>
       <w:r>
         <w:rPr>
@@ -2682,9 +2800,9 @@
           <w:numId w:val="12"/>
         </w:numPr>
         <w:spacing w:line="360" w:lineRule="auto"/>
-      </w:pPr>
-      <w:r>
-        <w:lastRenderedPageBreak/>
+        <w:jc w:val="both"/>
+      </w:pPr>
+      <w:r>
         <w:t>Nedostatečná loajalita odborníka v oblasti prodeje nemovitostí</w:t>
       </w:r>
     </w:p>
@@ -2696,6 +2814,7 @@
           <w:numId w:val="12"/>
         </w:numPr>
         <w:spacing w:line="360" w:lineRule="auto"/>
+        <w:jc w:val="both"/>
       </w:pPr>
       <w:r>
         <w:t>Řešení: Důkladné ověření reputace odborníka</w:t>
@@ -2709,6 +2828,7 @@
           <w:numId w:val="12"/>
         </w:numPr>
         <w:spacing w:line="360" w:lineRule="auto"/>
+        <w:jc w:val="both"/>
       </w:pPr>
       <w:proofErr w:type="spellStart"/>
       <w:r>
@@ -2727,6 +2847,7 @@
           <w:numId w:val="12"/>
         </w:numPr>
         <w:spacing w:line="360" w:lineRule="auto"/>
+        <w:jc w:val="both"/>
       </w:pPr>
       <w:r>
         <w:t>Řešení: Zopakování procesu Stanovení požadavků</w:t>
@@ -2738,6 +2859,7 @@
     <w:p>
       <w:pPr>
         <w:spacing w:line="360" w:lineRule="auto"/>
+        <w:jc w:val="both"/>
       </w:pPr>
       <w:r>
         <w:rPr>
@@ -2761,6 +2883,7 @@
     <w:p>
       <w:pPr>
         <w:spacing w:line="360" w:lineRule="auto"/>
+        <w:jc w:val="both"/>
       </w:pPr>
       <w:r>
         <w:t>Proces průzkum trhu navazuje na proces stanovení požadavků a pož</w:t>
@@ -2775,6 +2898,7 @@
     <w:p>
       <w:pPr>
         <w:spacing w:line="360" w:lineRule="auto"/>
+        <w:jc w:val="both"/>
       </w:pPr>
       <w:r>
         <w:tab/>
@@ -2862,6 +2986,7 @@
     <w:p>
       <w:pPr>
         <w:spacing w:line="360" w:lineRule="auto"/>
+        <w:jc w:val="both"/>
       </w:pPr>
       <w:r>
         <w:tab/>
@@ -2945,22 +3070,20 @@
         <w:t>prodej</w:t>
       </w:r>
       <w:r>
-        <w:t xml:space="preserve">. Jako aktér zde vystupuje Odborník na subjekty v oblasti nemovitostí, zdrojem je dokument </w:t>
+        <w:t xml:space="preserve">. Jako aktér zde vystupuje Odborník na subjekty v oblasti nemovitostí, zdrojem je dokument Best </w:t>
       </w:r>
       <w:proofErr w:type="spellStart"/>
       <w:r>
-        <w:t>Best</w:t>
+        <w:t>practi</w:t>
+      </w:r>
+      <w:r>
+        <w:t>c</w:t>
+      </w:r>
+      <w:r>
+        <w:t>es</w:t>
       </w:r>
       <w:proofErr w:type="spellEnd"/>
       <w:r>
-        <w:t xml:space="preserve"> </w:t>
-      </w:r>
-      <w:proofErr w:type="spellStart"/>
-      <w:r>
-        <w:t>practises</w:t>
-      </w:r>
-      <w:proofErr w:type="spellEnd"/>
-      <w:r>
         <w:t xml:space="preserve"> pro výběr vhodného subjektu a výstupem je Seznam ověřených prodávajících subjektů.</w:t>
       </w:r>
     </w:p>
@@ -2968,6 +3091,7 @@
       <w:pPr>
         <w:spacing w:line="360" w:lineRule="auto"/>
         <w:ind w:firstLine="708"/>
+        <w:jc w:val="both"/>
       </w:pPr>
       <w:r>
         <w:t xml:space="preserve">Následuje </w:t>
@@ -3031,6 +3155,7 @@
       <w:pPr>
         <w:spacing w:line="360" w:lineRule="auto"/>
         <w:ind w:firstLine="708"/>
+        <w:jc w:val="both"/>
       </w:pPr>
       <w:r>
         <w:t>Dále probíhají para</w:t>
@@ -3121,6 +3246,7 @@
       <w:pPr>
         <w:spacing w:line="360" w:lineRule="auto"/>
         <w:ind w:firstLine="708"/>
+        <w:jc w:val="both"/>
       </w:pPr>
       <w:r>
         <w:t xml:space="preserve">Pokračujeme procesem </w:t>
@@ -3189,7 +3315,11 @@
         <w:t xml:space="preserve">. Jako hlavní aktér zde </w:t>
       </w:r>
       <w:r>
-        <w:t>vystupuje budoucí vlastník bytu, zdrojem je dokument popisující aktuální poměr cena/požadavky, získaný v předchozích třech paralelních procesech. U tohoto procesu je</w:t>
+        <w:t xml:space="preserve">vystupuje budoucí vlastník bytu, zdrojem je dokument popisující aktuální poměr cena/požadavky, získaný v předchozích třech paralelních </w:t>
+      </w:r>
+      <w:r>
+        <w:lastRenderedPageBreak/>
+        <w:t>procesech. U tohoto procesu je</w:t>
       </w:r>
       <w:r>
         <w:t xml:space="preserve"> nutné </w:t>
@@ -3205,6 +3335,7 @@
       <w:pPr>
         <w:spacing w:line="360" w:lineRule="auto"/>
         <w:ind w:firstLine="708"/>
+        <w:jc w:val="both"/>
       </w:pPr>
       <w:r>
         <w:t xml:space="preserve">Po nalezení vhodného objektu ke koupi je spuštěn proces </w:t>
@@ -3250,22 +3381,22 @@
       <w:pPr>
         <w:spacing w:line="360" w:lineRule="auto"/>
         <w:ind w:firstLine="708"/>
+        <w:jc w:val="both"/>
       </w:pPr>
       <w:r>
         <w:t>Po úspěšné domluvě prohlídky lze přejít k dalšímu hlavnímu procesu Prohlídky bytů.</w:t>
       </w:r>
-      <w:bookmarkStart w:id="0" w:name="_GoBack"/>
-      <w:bookmarkEnd w:id="0"/>
     </w:p>
     <w:p>
       <w:pPr>
         <w:pStyle w:val="Nadpis2"/>
+        <w:spacing w:line="360" w:lineRule="auto"/>
+        <w:jc w:val="both"/>
         <w:rPr>
           <w:i/>
         </w:rPr>
       </w:pPr>
       <w:r>
-        <w:lastRenderedPageBreak/>
         <w:t xml:space="preserve">Popis procesu </w:t>
       </w:r>
       <w:r>
@@ -3293,6 +3424,7 @@
     <w:p>
       <w:pPr>
         <w:spacing w:line="360" w:lineRule="auto"/>
+        <w:jc w:val="both"/>
       </w:pPr>
       <w:r>
         <w:rPr>
@@ -3312,6 +3444,7 @@
           <w:numId w:val="12"/>
         </w:numPr>
         <w:spacing w:line="360" w:lineRule="auto"/>
+        <w:jc w:val="both"/>
       </w:pPr>
       <w:r>
         <w:t>Majitel bytu</w:t>
@@ -3325,6 +3458,7 @@
           <w:numId w:val="12"/>
         </w:numPr>
         <w:spacing w:line="360" w:lineRule="auto"/>
+        <w:jc w:val="both"/>
       </w:pPr>
       <w:r>
         <w:t>pracovník realitní kanceláře</w:t>
@@ -3341,6 +3475,7 @@
           <w:numId w:val="12"/>
         </w:numPr>
         <w:spacing w:line="360" w:lineRule="auto"/>
+        <w:jc w:val="both"/>
       </w:pPr>
       <w:r>
         <w:t>zájemce o byt.</w:t>
@@ -3349,6 +3484,7 @@
     <w:p>
       <w:pPr>
         <w:spacing w:line="360" w:lineRule="auto"/>
+        <w:jc w:val="both"/>
       </w:pPr>
       <w:r>
         <w:rPr>
@@ -3378,6 +3514,7 @@
     <w:p>
       <w:pPr>
         <w:spacing w:line="360" w:lineRule="auto"/>
+        <w:jc w:val="both"/>
       </w:pPr>
       <w:r>
         <w:rPr>
@@ -3404,6 +3541,7 @@
     <w:p>
       <w:pPr>
         <w:spacing w:line="360" w:lineRule="auto"/>
+        <w:jc w:val="both"/>
       </w:pPr>
       <w:r>
         <w:rPr>
@@ -3430,6 +3568,7 @@
     <w:p>
       <w:pPr>
         <w:spacing w:line="360" w:lineRule="auto"/>
+        <w:jc w:val="both"/>
       </w:pPr>
       <w:r>
         <w:rPr>
@@ -3458,6 +3597,7 @@
           <w:numId w:val="12"/>
         </w:numPr>
         <w:spacing w:line="360" w:lineRule="auto"/>
+        <w:jc w:val="both"/>
       </w:pPr>
       <w:r>
         <w:t>Kolize volných termínů při domlouvání konkrétní prohlídky</w:t>
@@ -3471,6 +3611,7 @@
           <w:numId w:val="12"/>
         </w:numPr>
         <w:spacing w:line="360" w:lineRule="auto"/>
+        <w:jc w:val="both"/>
       </w:pPr>
       <w:r>
         <w:t xml:space="preserve">Řešení: </w:t>
@@ -3487,6 +3628,7 @@
           <w:numId w:val="12"/>
         </w:numPr>
         <w:spacing w:line="360" w:lineRule="auto"/>
+        <w:jc w:val="both"/>
       </w:pPr>
       <w:r>
         <w:t>Neinzerované nedostatky a rozdíly oproti inzerci jsou maskovány.</w:t>
@@ -3500,6 +3642,7 @@
           <w:numId w:val="12"/>
         </w:numPr>
         <w:spacing w:line="360" w:lineRule="auto"/>
+        <w:jc w:val="both"/>
       </w:pPr>
       <w:r>
         <w:t xml:space="preserve">Řešení: </w:t>
@@ -3511,6 +3654,7 @@
     <w:p>
       <w:pPr>
         <w:spacing w:line="360" w:lineRule="auto"/>
+        <w:jc w:val="both"/>
       </w:pPr>
       <w:r>
         <w:rPr>
@@ -3534,6 +3678,7 @@
     <w:p>
       <w:pPr>
         <w:spacing w:line="360" w:lineRule="auto"/>
+        <w:jc w:val="both"/>
       </w:pPr>
       <w:r>
         <w:t xml:space="preserve">V moment příchod události </w:t>
@@ -3572,7 +3717,11 @@
         <w:t>Pracovník realitní kanceláře</w:t>
       </w:r>
       <w:r>
-        <w:t xml:space="preserve">, kteří oba musí najít stejný datum a čas ve svých denních programech, kdy může dojít k prohlídce. Tedy vzniká riziko </w:t>
+        <w:t xml:space="preserve">, kteří oba musí najít stejný datum a čas ve svých denních </w:t>
+      </w:r>
+      <w:r>
+        <w:lastRenderedPageBreak/>
+        <w:t xml:space="preserve">programech, kdy může dojít k prohlídce. Tedy vzniká riziko </w:t>
       </w:r>
       <w:r>
         <w:rPr>
@@ -3595,6 +3744,8 @@
     <w:p>
       <w:pPr>
         <w:spacing w:line="360" w:lineRule="auto"/>
+        <w:ind w:firstLine="708"/>
+        <w:jc w:val="both"/>
       </w:pPr>
       <w:r>
         <w:t xml:space="preserve">V případě úspěšného domluvení se na termínu pokračujeme přechodem do události </w:t>
@@ -3690,9 +3841,10 @@
     <w:p>
       <w:pPr>
         <w:spacing w:line="360" w:lineRule="auto"/>
-      </w:pPr>
-      <w:r>
-        <w:lastRenderedPageBreak/>
+        <w:ind w:firstLine="708"/>
+        <w:jc w:val="both"/>
+      </w:pPr>
+      <w:r>
         <w:t xml:space="preserve">Po dokončení prohlídky (implicitně uvažovaný aktér </w:t>
       </w:r>
       <w:r>
@@ -3749,13 +3901,11 @@
       <w:r>
         <w:t>). Dále dojde k </w:t>
       </w:r>
-      <w:proofErr w:type="gramStart"/>
-      <w:r>
-        <w:t>rozhodnutí zda</w:t>
-      </w:r>
-      <w:proofErr w:type="gramEnd"/>
-      <w:r>
-        <w:t xml:space="preserve"> je třeba provést více prohlídek – a v takovém případě se vracíme na samý začátek procesu prohlídky bytu s jiným vstupem, nebo pokračujeme vykonáváním procesu </w:t>
+      <w:r>
+        <w:t>rozhodnutí,</w:t>
+      </w:r>
+      <w:r>
+        <w:t xml:space="preserve"> zda je třeba provést více prohlídek – a v takovém případě se vracíme na samý začátek procesu prohlídky bytu s jiným vstupem, nebo pokračujeme vykonáváním procesu </w:t>
       </w:r>
       <w:r>
         <w:rPr>
@@ -3770,6 +3920,8 @@
     <w:p>
       <w:pPr>
         <w:pStyle w:val="Nadpis2"/>
+        <w:spacing w:line="360" w:lineRule="auto"/>
+        <w:jc w:val="both"/>
       </w:pPr>
       <w:r>
         <w:t xml:space="preserve">Popis procesu </w:t>
@@ -3784,6 +3936,7 @@
     <w:p>
       <w:pPr>
         <w:spacing w:line="360" w:lineRule="auto"/>
+        <w:jc w:val="both"/>
       </w:pPr>
       <w:r>
         <w:rPr>
@@ -3803,6 +3956,7 @@
           <w:numId w:val="12"/>
         </w:numPr>
         <w:spacing w:line="360" w:lineRule="auto"/>
+        <w:jc w:val="both"/>
       </w:pPr>
       <w:r>
         <w:t>Z</w:t>
@@ -3817,6 +3971,7 @@
     <w:p>
       <w:pPr>
         <w:spacing w:line="360" w:lineRule="auto"/>
+        <w:jc w:val="both"/>
       </w:pPr>
       <w:r>
         <w:rPr>
@@ -3843,6 +3998,7 @@
     <w:p>
       <w:pPr>
         <w:spacing w:line="360" w:lineRule="auto"/>
+        <w:jc w:val="both"/>
       </w:pPr>
       <w:r>
         <w:rPr>
@@ -3869,6 +4025,10 @@
     <w:p>
       <w:pPr>
         <w:spacing w:line="360" w:lineRule="auto"/>
+        <w:jc w:val="both"/>
+        <w:rPr>
+          <w:b/>
+        </w:rPr>
       </w:pPr>
       <w:r>
         <w:rPr>
@@ -3894,13 +4054,30 @@
     </w:p>
     <w:p>
       <w:pPr>
-        <w:spacing w:line="360" w:lineRule="auto"/>
-      </w:pPr>
-      <w:r>
-        <w:rPr>
-          <w:b/>
-        </w:rPr>
-        <w:t>Rizika</w:t>
+        <w:rPr>
+          <w:b/>
+        </w:rPr>
+      </w:pPr>
+      <w:r>
+        <w:rPr>
+          <w:b/>
+        </w:rPr>
+        <w:br w:type="page"/>
+      </w:r>
+    </w:p>
+    <w:p>
+      <w:pPr>
+        <w:spacing w:line="360" w:lineRule="auto"/>
+        <w:jc w:val="both"/>
+      </w:pPr>
+      <w:bookmarkStart w:id="0" w:name="_GoBack"/>
+      <w:bookmarkEnd w:id="0"/>
+      <w:r>
+        <w:rPr>
+          <w:b/>
+        </w:rPr>
+        <w:lastRenderedPageBreak/>
+        <w:t>Detaily</w:t>
       </w:r>
       <w:r>
         <w:t xml:space="preserve"> </w:t>
@@ -3912,35 +4089,13 @@
         <w:t>procesu</w:t>
       </w:r>
       <w:r>
-        <w:t xml:space="preserve">: </w:t>
-      </w:r>
-    </w:p>
-    <w:p>
-      <w:pPr>
-        <w:spacing w:line="360" w:lineRule="auto"/>
-      </w:pPr>
-      <w:r>
-        <w:rPr>
-          <w:b/>
-        </w:rPr>
-        <w:t>Detaily</w:t>
-      </w:r>
-      <w:r>
-        <w:t xml:space="preserve"> </w:t>
-      </w:r>
-      <w:r>
-        <w:rPr>
-          <w:b/>
-        </w:rPr>
-        <w:t>procesu</w:t>
-      </w:r>
-      <w:r>
         <w:t>:</w:t>
       </w:r>
     </w:p>
     <w:p>
       <w:pPr>
         <w:spacing w:line="360" w:lineRule="auto"/>
+        <w:jc w:val="both"/>
       </w:pPr>
       <w:r>
         <w:t xml:space="preserve">V moment příchod události </w:t>
@@ -4003,6 +4158,8 @@
     <w:p>
       <w:pPr>
         <w:spacing w:line="360" w:lineRule="auto"/>
+        <w:ind w:firstLine="708"/>
+        <w:jc w:val="both"/>
         <w:rPr>
           <w:b/>
         </w:rPr>
@@ -4017,49 +4174,41 @@
         <w:t>Ověření technických parametrů bytu</w:t>
       </w:r>
       <w:r>
-        <w:t xml:space="preserve">, kde opět může dojít k větvení. V případě technických závad opět </w:t>
+        <w:t xml:space="preserve">, kde opět může dojít k větvení. V případě technických závad opět vyškrtáváme byt ze seznamu </w:t>
+      </w:r>
+      <w:r>
+        <w:rPr>
+          <w:b/>
+        </w:rPr>
+        <w:t>Zajímavé byty</w:t>
+      </w:r>
+      <w:r>
+        <w:t xml:space="preserve">, v případě žádných závad pokračujeme na vykonání funkce </w:t>
+      </w:r>
+      <w:r>
+        <w:rPr>
+          <w:b/>
+        </w:rPr>
+        <w:t>Zvolení bytu jako vhodného</w:t>
+      </w:r>
+      <w:r>
+        <w:t xml:space="preserve">, jehož vstupem je tedy opět seznam </w:t>
+      </w:r>
+      <w:r>
+        <w:rPr>
+          <w:b/>
+        </w:rPr>
+        <w:t xml:space="preserve">Zajímavé </w:t>
       </w:r>
       <w:proofErr w:type="gramStart"/>
       <w:r>
-        <w:t>vyškrtáváme</w:t>
+        <w:rPr>
+          <w:b/>
+        </w:rPr>
+        <w:t>byty</w:t>
       </w:r>
       <w:proofErr w:type="gramEnd"/>
       <w:r>
-        <w:t xml:space="preserve"> byt ze seznamu </w:t>
-      </w:r>
-      <w:r>
-        <w:rPr>
-          <w:b/>
-        </w:rPr>
-        <w:t xml:space="preserve">Zajímavé </w:t>
-      </w:r>
-      <w:proofErr w:type="gramStart"/>
-      <w:r>
-        <w:rPr>
-          <w:b/>
-        </w:rPr>
-        <w:t>byty</w:t>
-      </w:r>
-      <w:proofErr w:type="gramEnd"/>
-      <w:r>
-        <w:t xml:space="preserve">, v případě žádných závad pokračujeme na vykonání funkce </w:t>
-      </w:r>
-      <w:r>
-        <w:rPr>
-          <w:b/>
-        </w:rPr>
-        <w:t>Zvolení bytu jako vhodného</w:t>
-      </w:r>
-      <w:r>
-        <w:t xml:space="preserve">, jehož vstupem je tedy opět seznam </w:t>
-      </w:r>
-      <w:r>
-        <w:rPr>
-          <w:b/>
-        </w:rPr>
-        <w:t>Zajímavé byty</w:t>
-      </w:r>
-      <w:r>
         <w:t xml:space="preserve"> z nichž je právě procesovaný byt vybrán. Následně je řízení předáno procesu </w:t>
       </w:r>
       <w:r>
@@ -4075,9 +4224,10 @@
     <w:p>
       <w:pPr>
         <w:pStyle w:val="Nadpis2"/>
-      </w:pPr>
-      <w:r>
-        <w:lastRenderedPageBreak/>
+        <w:spacing w:line="360" w:lineRule="auto"/>
+        <w:jc w:val="both"/>
+      </w:pPr>
+      <w:r>
         <w:t xml:space="preserve">Popis procesu </w:t>
       </w:r>
       <w:r>
@@ -4090,6 +4240,7 @@
     <w:p>
       <w:pPr>
         <w:spacing w:line="360" w:lineRule="auto"/>
+        <w:jc w:val="both"/>
       </w:pPr>
       <w:r>
         <w:rPr>
@@ -4109,6 +4260,7 @@
           <w:numId w:val="12"/>
         </w:numPr>
         <w:spacing w:line="360" w:lineRule="auto"/>
+        <w:jc w:val="both"/>
       </w:pPr>
       <w:r>
         <w:t>Zájemce o byt,</w:t>
@@ -4122,6 +4274,7 @@
           <w:numId w:val="12"/>
         </w:numPr>
         <w:spacing w:line="360" w:lineRule="auto"/>
+        <w:jc w:val="both"/>
       </w:pPr>
       <w:r>
         <w:t>pracovník realitní kanceláře,</w:t>
@@ -4135,6 +4288,7 @@
           <w:numId w:val="12"/>
         </w:numPr>
         <w:spacing w:line="360" w:lineRule="auto"/>
+        <w:jc w:val="both"/>
       </w:pPr>
       <w:r>
         <w:t>prodejce bytu,</w:t>
@@ -4148,6 +4302,7 @@
           <w:numId w:val="12"/>
         </w:numPr>
         <w:spacing w:line="360" w:lineRule="auto"/>
+        <w:jc w:val="both"/>
       </w:pPr>
       <w:r>
         <w:t>práva znalý pracovník realitní kanceláře.</w:t>
@@ -4156,6 +4311,7 @@
     <w:p>
       <w:pPr>
         <w:spacing w:line="360" w:lineRule="auto"/>
+        <w:jc w:val="both"/>
       </w:pPr>
       <w:r>
         <w:rPr>
@@ -4182,6 +4338,7 @@
     <w:p>
       <w:pPr>
         <w:spacing w:line="360" w:lineRule="auto"/>
+        <w:jc w:val="both"/>
       </w:pPr>
       <w:r>
         <w:rPr>
@@ -4211,6 +4368,7 @@
     <w:p>
       <w:pPr>
         <w:spacing w:line="360" w:lineRule="auto"/>
+        <w:jc w:val="both"/>
       </w:pPr>
       <w:r>
         <w:rPr>
@@ -4240,6 +4398,7 @@
     <w:p>
       <w:pPr>
         <w:spacing w:line="360" w:lineRule="auto"/>
+        <w:jc w:val="both"/>
       </w:pPr>
       <w:r>
         <w:rPr>
@@ -4268,6 +4427,7 @@
           <w:numId w:val="12"/>
         </w:numPr>
         <w:spacing w:line="360" w:lineRule="auto"/>
+        <w:jc w:val="both"/>
       </w:pPr>
       <w:r>
         <w:t>Více zájemců o stejný byt.</w:t>
@@ -4281,6 +4441,7 @@
           <w:numId w:val="12"/>
         </w:numPr>
         <w:spacing w:line="360" w:lineRule="auto"/>
+        <w:jc w:val="both"/>
       </w:pPr>
       <w:r>
         <w:t xml:space="preserve">Řešení: </w:t>
@@ -4297,6 +4458,7 @@
           <w:numId w:val="12"/>
         </w:numPr>
         <w:spacing w:line="360" w:lineRule="auto"/>
+        <w:jc w:val="both"/>
       </w:pPr>
       <w:r>
         <w:t>Smlouva podepsána s jiným zájemcem.</w:t>
@@ -4310,8 +4472,10 @@
           <w:numId w:val="12"/>
         </w:numPr>
         <w:spacing w:line="360" w:lineRule="auto"/>
-      </w:pPr>
-      <w:r>
+        <w:jc w:val="both"/>
+      </w:pPr>
+      <w:r>
+        <w:lastRenderedPageBreak/>
         <w:t xml:space="preserve">Řešení: </w:t>
       </w:r>
       <w:r>
@@ -4326,6 +4490,7 @@
           <w:numId w:val="12"/>
         </w:numPr>
         <w:spacing w:line="360" w:lineRule="auto"/>
+        <w:jc w:val="both"/>
       </w:pPr>
       <w:r>
         <w:t>Nevyhovující způsob platby.</w:t>
@@ -4339,6 +4504,7 @@
           <w:numId w:val="12"/>
         </w:numPr>
         <w:spacing w:line="360" w:lineRule="auto"/>
+        <w:jc w:val="both"/>
       </w:pPr>
       <w:r>
         <w:t>Řešení: Domluvit se na způsobu platby ještě před podpisem rezervační smlouvy.</w:t>
@@ -4352,6 +4518,7 @@
           <w:numId w:val="12"/>
         </w:numPr>
         <w:spacing w:line="360" w:lineRule="auto"/>
+        <w:jc w:val="both"/>
       </w:pPr>
       <w:r>
         <w:t>Zdržení platby bankou kvůli nezvyklé aktivitě účtu.</w:t>
@@ -4365,6 +4532,7 @@
           <w:numId w:val="12"/>
         </w:numPr>
         <w:spacing w:line="360" w:lineRule="auto"/>
+        <w:jc w:val="both"/>
       </w:pPr>
       <w:r>
         <w:t>Řešení: Předem avizovat bance typ převodu, ke kterému má v blízké době dojít.</w:t>
@@ -4373,6 +4541,7 @@
     <w:p>
       <w:pPr>
         <w:spacing w:line="360" w:lineRule="auto"/>
+        <w:jc w:val="both"/>
       </w:pPr>
       <w:r>
         <w:rPr>
@@ -4394,6 +4563,10 @@
       </w:r>
     </w:p>
     <w:p>
+      <w:pPr>
+        <w:spacing w:line="360" w:lineRule="auto"/>
+        <w:jc w:val="both"/>
+      </w:pPr>
       <w:r>
         <w:t>V moment příchod</w:t>
       </w:r>
@@ -4456,6 +4629,11 @@
       </w:r>
     </w:p>
     <w:p>
+      <w:pPr>
+        <w:spacing w:line="360" w:lineRule="auto"/>
+        <w:ind w:firstLine="708"/>
+        <w:jc w:val="both"/>
+      </w:pPr>
       <w:r>
         <w:t xml:space="preserve">Funkce může tedy mít dva výstupy, kdy právě jeden z nich nastane. V případě, že dojde k události </w:t>
       </w:r>
@@ -4479,6 +4657,11 @@
       </w:r>
     </w:p>
     <w:p>
+      <w:pPr>
+        <w:spacing w:line="360" w:lineRule="auto"/>
+        <w:ind w:firstLine="708"/>
+        <w:jc w:val="both"/>
+      </w:pPr>
       <w:r>
         <w:t xml:space="preserve">Dochází k funkci </w:t>
       </w:r>
@@ -4519,147 +4702,160 @@
         <w:t>Zájemce o byt</w:t>
       </w:r>
       <w:r>
-        <w:t xml:space="preserve"> domlouvají na konkrétních formách, kterými dojde k převodu finančního obnosu. Zájemce bytu pak ještě v tomto kroku </w:t>
+        <w:t xml:space="preserve"> domlouvají na konkrétních formách, kterými dojde k převodu finančního obnosu. Zájemce bytu pak ještě v tomto kroku vyřeší jakým způsobem dopraví své finanční prostředky na </w:t>
       </w:r>
       <w:proofErr w:type="gramStart"/>
       <w:r>
-        <w:t>vyřeší jakým</w:t>
+        <w:t>platformu</w:t>
       </w:r>
       <w:proofErr w:type="gramEnd"/>
       <w:r>
-        <w:t xml:space="preserve"> způsobem dopraví své finanční prostředky na platformu skrze níž bude docházet k platbě.</w:t>
-      </w:r>
-    </w:p>
-    <w:p>
+        <w:t xml:space="preserve"> skrze níž bude docházet k platbě.</w:t>
+      </w:r>
+    </w:p>
+    <w:p>
+      <w:pPr>
+        <w:spacing w:line="360" w:lineRule="auto"/>
+        <w:ind w:firstLine="708"/>
+        <w:jc w:val="both"/>
+      </w:pPr>
+      <w:r>
+        <w:t xml:space="preserve">Následně nastává událost </w:t>
+      </w:r>
+      <w:r>
+        <w:rPr>
+          <w:b/>
+        </w:rPr>
+        <w:t xml:space="preserve">Způsob platby určen, prostředky </w:t>
+      </w:r>
+      <w:proofErr w:type="spellStart"/>
+      <w:r>
+        <w:rPr>
+          <w:b/>
+        </w:rPr>
+        <w:t>realokovány</w:t>
+      </w:r>
+      <w:proofErr w:type="spellEnd"/>
+      <w:r>
+        <w:t xml:space="preserve">, a je pokračováno do funkce </w:t>
+      </w:r>
+      <w:r>
+        <w:rPr>
+          <w:b/>
+        </w:rPr>
+        <w:t>Kontrola smlouvy</w:t>
+      </w:r>
+      <w:r>
+        <w:t xml:space="preserve">, kdy se aktéři </w:t>
+      </w:r>
+      <w:r>
+        <w:rPr>
+          <w:b/>
+        </w:rPr>
+        <w:t>Prodejce bytu</w:t>
+      </w:r>
+      <w:r>
+        <w:t xml:space="preserve"> a </w:t>
+      </w:r>
+      <w:r>
+        <w:rPr>
+          <w:b/>
+        </w:rPr>
+        <w:t>Zájemce o byt</w:t>
+      </w:r>
+      <w:r>
+        <w:t xml:space="preserve"> pouštějí do kontroly, zda smlouva, pravděpodobně poskytována realitní kanceláří obsahuje správné údaje. Vykonávání se zde větví do větve, kdy nastává událost </w:t>
+      </w:r>
+      <w:r>
+        <w:rPr>
+          <w:b/>
+        </w:rPr>
+        <w:t>Nesrovnalosti ve smlouvě nalezeny</w:t>
+      </w:r>
+      <w:r>
+        <w:t xml:space="preserve">, kdy vykonávání dále pokračuje funkcí </w:t>
+      </w:r>
+      <w:r>
+        <w:rPr>
+          <w:b/>
+        </w:rPr>
+        <w:t>Oprava nesrovnalostí ve smlouvě</w:t>
+      </w:r>
+      <w:r>
+        <w:t xml:space="preserve">, po které nastává událost </w:t>
+      </w:r>
+      <w:r>
+        <w:rPr>
+          <w:b/>
+        </w:rPr>
+        <w:t>Nesrovnalosti ve smlouvě odstraněny</w:t>
+      </w:r>
+      <w:r>
+        <w:t xml:space="preserve"> a dochází k opětovnému vykonávání funkce </w:t>
+      </w:r>
+      <w:r>
+        <w:rPr>
+          <w:b/>
+        </w:rPr>
+        <w:t>Kontrola smlouvy.</w:t>
+      </w:r>
+      <w:r>
+        <w:t xml:space="preserve"> Druhá </w:t>
+      </w:r>
       <w:r>
         <w:lastRenderedPageBreak/>
+        <w:t xml:space="preserve">větev, kdy nastává událost </w:t>
+      </w:r>
+      <w:r>
+        <w:rPr>
+          <w:b/>
+        </w:rPr>
+        <w:t>Smlouva je v pořádku</w:t>
+      </w:r>
+      <w:r>
+        <w:t xml:space="preserve">, pokračuje vykonáváním funkce </w:t>
+      </w:r>
+      <w:r>
+        <w:rPr>
+          <w:b/>
+        </w:rPr>
+        <w:t>Podpis smlouvy a provedení platby</w:t>
+      </w:r>
+      <w:r>
+        <w:t xml:space="preserve">, na které se podílí aktéři </w:t>
+      </w:r>
+      <w:r>
+        <w:rPr>
+          <w:b/>
+        </w:rPr>
+        <w:t xml:space="preserve">Zájemce o byt, Prodejce bytu a Práva znalý pracovník realitní kanceláře. </w:t>
+      </w:r>
+      <w:r>
+        <w:t>Vyvstává zde potenciální riziko zablokování a zdržení transakce ze strany banky, kvůli neobvyklému pohybu prostředků na účtu (</w:t>
+      </w:r>
+      <w:r>
+        <w:rPr>
+          <w:b/>
+        </w:rPr>
+        <w:t>Zdržení platby bankou kvůli nezvyklé aktivitě účtu</w:t>
+      </w:r>
+      <w:r>
+        <w:t>).</w:t>
+      </w:r>
+    </w:p>
+    <w:p>
+      <w:pPr>
+        <w:spacing w:line="360" w:lineRule="auto"/>
+        <w:ind w:firstLine="708"/>
+        <w:jc w:val="both"/>
+      </w:pPr>
+      <w:r>
         <w:t xml:space="preserve">Následně nastává událost </w:t>
       </w:r>
       <w:r>
         <w:rPr>
           <w:b/>
         </w:rPr>
-        <w:t xml:space="preserve">Způsob platby určen, prostředky </w:t>
-      </w:r>
-      <w:proofErr w:type="spellStart"/>
-      <w:r>
-        <w:rPr>
-          <w:b/>
-        </w:rPr>
-        <w:t>realokovány</w:t>
-      </w:r>
-      <w:proofErr w:type="spellEnd"/>
-      <w:r>
-        <w:t xml:space="preserve">, a je pokračováno do funkce </w:t>
-      </w:r>
-      <w:r>
-        <w:rPr>
-          <w:b/>
-        </w:rPr>
-        <w:t>Kontrola smlouvy</w:t>
-      </w:r>
-      <w:r>
-        <w:t xml:space="preserve">, kdy se aktéři </w:t>
-      </w:r>
-      <w:r>
-        <w:rPr>
-          <w:b/>
-        </w:rPr>
-        <w:t>Prodejce bytu</w:t>
-      </w:r>
-      <w:r>
-        <w:t xml:space="preserve"> a </w:t>
-      </w:r>
-      <w:r>
-        <w:rPr>
-          <w:b/>
-        </w:rPr>
-        <w:t>Zájemce o byt</w:t>
-      </w:r>
-      <w:r>
-        <w:t xml:space="preserve"> pouštějí do kontroly, zda smlouva, pravděpodobně poskytována realitní kanceláří obsahuje správné údaje. Vykonávání se zde větví do větve, kdy nastává událost </w:t>
-      </w:r>
-      <w:r>
-        <w:rPr>
-          <w:b/>
-        </w:rPr>
-        <w:t>Nesrovnalosti ve smlouvě nalezeny</w:t>
-      </w:r>
-      <w:r>
-        <w:t xml:space="preserve">, kdy vykonávání dále pokračuje funkcí </w:t>
-      </w:r>
-      <w:r>
-        <w:rPr>
-          <w:b/>
-        </w:rPr>
-        <w:t>Oprava nesrovnalostí ve smlouvě</w:t>
-      </w:r>
-      <w:r>
-        <w:t xml:space="preserve">, po které nastává událost </w:t>
-      </w:r>
-      <w:r>
-        <w:rPr>
-          <w:b/>
-        </w:rPr>
-        <w:t>Nesrovnalosti ve smlouvě odstraněny</w:t>
-      </w:r>
-      <w:r>
-        <w:t xml:space="preserve"> a dochází k opětovnému vykonávání funkce </w:t>
-      </w:r>
-      <w:r>
-        <w:rPr>
-          <w:b/>
-        </w:rPr>
-        <w:t>Kontrola smlouvy.</w:t>
-      </w:r>
-      <w:r>
-        <w:t xml:space="preserve"> Druhá větev, kdy nastává událost </w:t>
-      </w:r>
-      <w:r>
-        <w:rPr>
-          <w:b/>
-        </w:rPr>
-        <w:t>Smlouva je v pořádku</w:t>
-      </w:r>
-      <w:r>
-        <w:t xml:space="preserve">, pokračuje vykonáváním funkce </w:t>
-      </w:r>
-      <w:r>
-        <w:rPr>
-          <w:b/>
-        </w:rPr>
-        <w:t>Podpis smlouvy a provedení platby</w:t>
-      </w:r>
-      <w:r>
-        <w:t xml:space="preserve">, na které se podílí aktéři </w:t>
-      </w:r>
-      <w:r>
-        <w:rPr>
-          <w:b/>
-        </w:rPr>
-        <w:t xml:space="preserve">Zájemce o byt, Prodejce bytu a Práva znalý pracovník realitní kanceláře. </w:t>
-      </w:r>
-      <w:r>
-        <w:t>Vyvstává zde potenciální riziko zablokování a zdržení transakce ze strany banky, kvůli neobvyklému pohybu prostředků na účtu (</w:t>
-      </w:r>
-      <w:r>
-        <w:rPr>
-          <w:b/>
-        </w:rPr>
-        <w:t>Zdržení platby bankou kvůli nezvyklé aktivitě účtu</w:t>
-      </w:r>
-      <w:r>
-        <w:t>).</w:t>
-      </w:r>
-    </w:p>
-    <w:p>
-      <w:r>
-        <w:t xml:space="preserve">Následně nastává událost </w:t>
-      </w:r>
-      <w:r>
-        <w:rPr>
-          <w:b/>
-        </w:rPr>
         <w:t>Byt zakoupen</w:t>
       </w:r>
       <w:r>
@@ -4678,6 +4874,8 @@
     <w:p>
       <w:pPr>
         <w:pStyle w:val="Nadpis2"/>
+        <w:spacing w:line="360" w:lineRule="auto"/>
+        <w:jc w:val="both"/>
         <w:rPr>
           <w:i/>
         </w:rPr>
@@ -4704,6 +4902,7 @@
     <w:p>
       <w:pPr>
         <w:spacing w:line="360" w:lineRule="auto"/>
+        <w:jc w:val="both"/>
       </w:pPr>
       <w:r>
         <w:rPr>
@@ -4723,6 +4922,7 @@
           <w:numId w:val="12"/>
         </w:numPr>
         <w:spacing w:line="360" w:lineRule="auto"/>
+        <w:jc w:val="both"/>
       </w:pPr>
       <w:r>
         <w:t>Vlastník bytu,</w:t>
@@ -4736,6 +4936,7 @@
           <w:numId w:val="12"/>
         </w:numPr>
         <w:spacing w:line="360" w:lineRule="auto"/>
+        <w:jc w:val="both"/>
       </w:pPr>
       <w:r>
         <w:t>Finanční úředník</w:t>
@@ -4749,6 +4950,7 @@
           <w:numId w:val="12"/>
         </w:numPr>
         <w:spacing w:line="360" w:lineRule="auto"/>
+        <w:jc w:val="both"/>
       </w:pPr>
       <w:r>
         <w:t>Technický odborník</w:t>
@@ -4762,6 +4964,7 @@
           <w:numId w:val="12"/>
         </w:numPr>
         <w:spacing w:line="360" w:lineRule="auto"/>
+        <w:jc w:val="both"/>
       </w:pPr>
       <w:r>
         <w:t>Opravář</w:t>
@@ -4770,6 +4973,7 @@
     <w:p>
       <w:pPr>
         <w:spacing w:line="360" w:lineRule="auto"/>
+        <w:jc w:val="both"/>
       </w:pPr>
       <w:r>
         <w:rPr>
@@ -4796,6 +5000,7 @@
     <w:p>
       <w:pPr>
         <w:spacing w:line="360" w:lineRule="auto"/>
+        <w:jc w:val="both"/>
       </w:pPr>
       <w:r>
         <w:rPr>
@@ -4822,6 +5027,7 @@
     <w:p>
       <w:pPr>
         <w:spacing w:line="360" w:lineRule="auto"/>
+        <w:jc w:val="both"/>
       </w:pPr>
       <w:r>
         <w:rPr>
@@ -4848,6 +5054,7 @@
     <w:p>
       <w:pPr>
         <w:spacing w:line="360" w:lineRule="auto"/>
+        <w:jc w:val="both"/>
       </w:pPr>
       <w:r>
         <w:rPr>
@@ -4876,6 +5083,7 @@
           <w:numId w:val="12"/>
         </w:numPr>
         <w:spacing w:line="360" w:lineRule="auto"/>
+        <w:jc w:val="both"/>
       </w:pPr>
       <w:r>
         <w:t>Nedostatek financí při placení daní</w:t>
@@ -4889,6 +5097,7 @@
           <w:numId w:val="12"/>
         </w:numPr>
         <w:spacing w:line="360" w:lineRule="auto"/>
+        <w:jc w:val="both"/>
       </w:pPr>
       <w:r>
         <w:t>Řešení:</w:t>
@@ -4905,6 +5114,7 @@
           <w:numId w:val="12"/>
         </w:numPr>
         <w:spacing w:line="360" w:lineRule="auto"/>
+        <w:jc w:val="both"/>
       </w:pPr>
       <w:r>
         <w:t>Nedostatek financí pro opravy technických nedostatků</w:t>
@@ -4918,6 +5128,7 @@
           <w:numId w:val="12"/>
         </w:numPr>
         <w:spacing w:line="360" w:lineRule="auto"/>
+        <w:jc w:val="both"/>
       </w:pPr>
       <w:r>
         <w:t>Řešení: Oprava jen nejnutnějších částí</w:t>
@@ -4926,6 +5137,7 @@
     <w:p>
       <w:pPr>
         <w:spacing w:line="360" w:lineRule="auto"/>
+        <w:jc w:val="both"/>
       </w:pPr>
       <w:r>
         <w:rPr>
@@ -4947,6 +5159,10 @@
       </w:r>
     </w:p>
     <w:p>
+      <w:pPr>
+        <w:spacing w:line="360" w:lineRule="auto"/>
+        <w:jc w:val="both"/>
+      </w:pPr>
       <w:r>
         <w:t xml:space="preserve">Celý proces je na začátku rozdělen na tři </w:t>
       </w:r>
@@ -4960,18 +5176,28 @@
       </w:r>
     </w:p>
     <w:p>
-      <w:r>
-        <w:t xml:space="preserve">V první části řeší proces kontrolu zaplacení daně z nemovitosti. Do této akce vstupuje jak vlastník bytu, tak hlavně úředník z finančního úřadu. Tok procesu se dělí podle výsledku </w:t>
+      <w:pPr>
+        <w:spacing w:line="360" w:lineRule="auto"/>
+        <w:ind w:firstLine="708"/>
+        <w:jc w:val="both"/>
+      </w:pPr>
+      <w:r>
+        <w:t xml:space="preserve">V první části řeší proces kontrolu zaplacení daně z nemovitosti. Do této akce vstupuje jak vlastník bytu, tak hlavně úředník z finančního úřadu. Tok procesu se dělí </w:t>
       </w:r>
       <w:r>
         <w:lastRenderedPageBreak/>
-        <w:t>kontroly. Pokud je kontrola neúspěšná, je nutné daň zaplatit</w:t>
+        <w:t>podle výsledku kontroly. Pokud je kontrola neúspěšná, je nutné daň zaplatit</w:t>
       </w:r>
       <w:r>
         <w:t>. Zde hrozí nedostatek financí. Výsledkem obou větví je přechod do stejného stavu.</w:t>
       </w:r>
     </w:p>
     <w:p>
+      <w:pPr>
+        <w:spacing w:line="360" w:lineRule="auto"/>
+        <w:ind w:firstLine="708"/>
+        <w:jc w:val="both"/>
+      </w:pPr>
       <w:r>
         <w:t>Druhá část se týká kontroly technického stavu.</w:t>
       </w:r>
@@ -4980,6 +5206,11 @@
       </w:r>
     </w:p>
     <w:p>
+      <w:pPr>
+        <w:spacing w:line="360" w:lineRule="auto"/>
+        <w:ind w:firstLine="708"/>
+        <w:jc w:val="both"/>
+      </w:pPr>
       <w:r>
         <w:t>Poslední, tedy třetí část, se zabývá kontrolou odečtu energií</w:t>
       </w:r>
@@ -4998,6 +5229,8 @@
     <w:p>
       <w:pPr>
         <w:pStyle w:val="Nadpis2"/>
+        <w:spacing w:line="360" w:lineRule="auto"/>
+        <w:jc w:val="both"/>
       </w:pPr>
       <w:r>
         <w:t xml:space="preserve">Popis procesu </w:t>
@@ -5021,6 +5254,7 @@
     <w:p>
       <w:pPr>
         <w:spacing w:line="360" w:lineRule="auto"/>
+        <w:jc w:val="both"/>
       </w:pPr>
       <w:r>
         <w:rPr>
@@ -5040,6 +5274,7 @@
           <w:numId w:val="12"/>
         </w:numPr>
         <w:spacing w:line="360" w:lineRule="auto"/>
+        <w:jc w:val="both"/>
       </w:pPr>
       <w:r>
         <w:t>Vlastník bytu,</w:t>
@@ -5053,6 +5288,7 @@
           <w:numId w:val="12"/>
         </w:numPr>
         <w:spacing w:line="360" w:lineRule="auto"/>
+        <w:jc w:val="both"/>
       </w:pPr>
       <w:r>
         <w:t>Odborník v oboru preventivních opatření pro minimalizaci rizik spojených s provozem bytu,</w:t>
@@ -5066,6 +5302,7 @@
           <w:numId w:val="12"/>
         </w:numPr>
         <w:spacing w:line="360" w:lineRule="auto"/>
+        <w:jc w:val="both"/>
       </w:pPr>
       <w:r>
         <w:t>Technik,</w:t>
@@ -5079,6 +5316,7 @@
           <w:numId w:val="12"/>
         </w:numPr>
         <w:spacing w:line="360" w:lineRule="auto"/>
+        <w:jc w:val="both"/>
       </w:pPr>
       <w:r>
         <w:t>Odborník v oblasti pojišťování nemovitostí,</w:t>
@@ -5092,6 +5330,7 @@
           <w:numId w:val="12"/>
         </w:numPr>
         <w:spacing w:line="360" w:lineRule="auto"/>
+        <w:jc w:val="both"/>
       </w:pPr>
       <w:r>
         <w:t>Pojišťovatel</w:t>
@@ -5100,6 +5339,7 @@
     <w:p>
       <w:pPr>
         <w:spacing w:line="360" w:lineRule="auto"/>
+        <w:jc w:val="both"/>
       </w:pPr>
       <w:r>
         <w:rPr>
@@ -5129,6 +5369,7 @@
     <w:p>
       <w:pPr>
         <w:spacing w:line="360" w:lineRule="auto"/>
+        <w:jc w:val="both"/>
       </w:pPr>
       <w:r>
         <w:rPr>
@@ -5155,6 +5396,7 @@
     <w:p>
       <w:pPr>
         <w:spacing w:line="360" w:lineRule="auto"/>
+        <w:jc w:val="both"/>
       </w:pPr>
       <w:r>
         <w:rPr>
@@ -5181,6 +5423,7 @@
     <w:p>
       <w:pPr>
         <w:spacing w:line="360" w:lineRule="auto"/>
+        <w:jc w:val="both"/>
       </w:pPr>
       <w:r>
         <w:rPr>
@@ -5209,6 +5452,7 @@
           <w:numId w:val="12"/>
         </w:numPr>
         <w:spacing w:line="360" w:lineRule="auto"/>
+        <w:jc w:val="both"/>
       </w:pPr>
       <w:r>
         <w:t>Pojišťovací podvod</w:t>
@@ -5222,6 +5466,7 @@
           <w:numId w:val="12"/>
         </w:numPr>
         <w:spacing w:line="360" w:lineRule="auto"/>
+        <w:jc w:val="both"/>
       </w:pPr>
       <w:r>
         <w:t xml:space="preserve">Řešení: Důkladné </w:t>
@@ -5238,6 +5483,7 @@
           <w:numId w:val="12"/>
         </w:numPr>
         <w:spacing w:line="360" w:lineRule="auto"/>
+        <w:jc w:val="both"/>
       </w:pPr>
       <w:r>
         <w:t xml:space="preserve">Nedostatek finančních prostředků pro nákup objektů pro preventivní opatření </w:t>
@@ -5254,14 +5500,17 @@
           <w:numId w:val="12"/>
         </w:numPr>
         <w:spacing w:line="360" w:lineRule="auto"/>
-      </w:pPr>
-      <w:r>
+        <w:jc w:val="both"/>
+      </w:pPr>
+      <w:r>
+        <w:lastRenderedPageBreak/>
         <w:t>Řešení: Vyhodnocené nutnosti těchto objektů, případně výběr jen těch nejdůležitějších.</w:t>
       </w:r>
     </w:p>
     <w:p>
       <w:pPr>
         <w:spacing w:line="360" w:lineRule="auto"/>
+        <w:jc w:val="both"/>
       </w:pPr>
       <w:r>
         <w:rPr>
@@ -5285,6 +5534,7 @@
     <w:p>
       <w:pPr>
         <w:spacing w:line="360" w:lineRule="auto"/>
+        <w:jc w:val="both"/>
       </w:pPr>
       <w:r>
         <w:t>Proces lze hned na začátku rozdělit do dvou paralelních větví, kde v první větvi bude probíhat řešení preventivních opatření a ve druhé bude probíhat řešení pojištění bytu.</w:t>
@@ -5293,9 +5543,10 @@
     <w:p>
       <w:pPr>
         <w:spacing w:line="360" w:lineRule="auto"/>
-      </w:pPr>
-      <w:r>
-        <w:lastRenderedPageBreak/>
+        <w:ind w:firstLine="708"/>
+        <w:jc w:val="both"/>
+      </w:pPr>
+      <w:r>
         <w:t xml:space="preserve">První větev tedy začne </w:t>
       </w:r>
       <w:r>
@@ -5359,6 +5610,8 @@
     <w:p>
       <w:pPr>
         <w:spacing w:line="360" w:lineRule="auto"/>
+        <w:ind w:firstLine="708"/>
+        <w:jc w:val="both"/>
       </w:pPr>
       <w:r>
         <w:t xml:space="preserve">Následuje proces </w:t>
@@ -5427,6 +5680,8 @@
     <w:p>
       <w:pPr>
         <w:spacing w:line="360" w:lineRule="auto"/>
+        <w:ind w:firstLine="708"/>
+        <w:jc w:val="both"/>
       </w:pPr>
       <w:r>
         <w:t xml:space="preserve">Po nákupu následuje proces </w:t>
@@ -5486,6 +5741,8 @@
     <w:p>
       <w:pPr>
         <w:spacing w:line="360" w:lineRule="auto"/>
+        <w:ind w:firstLine="708"/>
+        <w:jc w:val="both"/>
       </w:pPr>
       <w:r>
         <w:t xml:space="preserve">Druhá větev začíná procesem </w:t>
@@ -5533,6 +5790,8 @@
     <w:p>
       <w:pPr>
         <w:spacing w:line="360" w:lineRule="auto"/>
+        <w:ind w:firstLine="708"/>
+        <w:jc w:val="both"/>
       </w:pPr>
       <w:r>
         <w:t xml:space="preserve">Následuje proces </w:t>
@@ -5574,6 +5833,8 @@
     <w:p>
       <w:pPr>
         <w:spacing w:line="360" w:lineRule="auto"/>
+        <w:ind w:firstLine="708"/>
+        <w:jc w:val="both"/>
       </w:pPr>
       <w:r>
         <w:t>Tím je ukončena i druhá větev a byt je možné prohlásit za zajištěný.</w:t>
@@ -5582,10 +5843,13 @@
     <w:p>
       <w:pPr>
         <w:spacing w:line="360" w:lineRule="auto"/>
-      </w:pPr>
-    </w:p>
-    <w:p>
-      <w:pPr>
+        <w:jc w:val="both"/>
+      </w:pPr>
+    </w:p>
+    <w:p>
+      <w:pPr>
+        <w:spacing w:line="360" w:lineRule="auto"/>
+        <w:jc w:val="both"/>
         <w:rPr>
           <w:i/>
         </w:rPr>
@@ -5600,11 +5864,13 @@
     <w:p>
       <w:pPr>
         <w:pStyle w:val="Nadpis1"/>
+        <w:jc w:val="both"/>
       </w:pPr>
     </w:p>
     <w:p>
       <w:pPr>
         <w:pStyle w:val="Nadpis1"/>
+        <w:jc w:val="both"/>
       </w:pPr>
       <w:r>
         <w:t>4</w:t>
@@ -5619,6 +5885,7 @@
     <w:p>
       <w:pPr>
         <w:spacing w:line="360" w:lineRule="auto"/>
+        <w:jc w:val="both"/>
       </w:pPr>
       <w:r>
         <w:t xml:space="preserve">Výsledkem našeho projektu je identifikace a důkladný popis všech hlavních procesů procesu koupě bytu a jejich </w:t>
@@ -5630,6 +5897,8 @@
     <w:p>
       <w:pPr>
         <w:spacing w:line="360" w:lineRule="auto"/>
+        <w:ind w:firstLine="708"/>
+        <w:jc w:val="both"/>
       </w:pPr>
       <w:r>
         <w:t xml:space="preserve">Jak již bylo zmíněno v úvodu, tento projekt nám umožnil rozšířit si obzory v problematice nákupu bytu a taktéž jsme si nyní více vědomi možných rizik, které tento proces </w:t>
@@ -5639,6 +5908,9 @@
       </w:r>
     </w:p>
     <w:p>
+      <w:pPr>
+        <w:jc w:val="both"/>
+      </w:pPr>
       <w:r>
         <w:t xml:space="preserve"> </w:t>
       </w:r>
@@ -5655,8 +5927,8 @@
 </file>
 
 <file path=word/numbering.xml><?xml version="1.0" encoding="utf-8"?>
-<w:numbering xmlns:ve="http://schemas.openxmlformats.org/markup-compatibility/2006" xmlns:o="urn:schemas-microsoft-com:office:office" xmlns:r="http://schemas.openxmlformats.org/officeDocument/2006/relationships" xmlns:m="http://schemas.openxmlformats.org/officeDocument/2006/math" xmlns:v="urn:schemas-microsoft-com:vml" xmlns:wp="http://schemas.openxmlformats.org/drawingml/2006/wordprocessingDrawing" xmlns:w10="urn:schemas-microsoft-com:office:word" xmlns:w="http://schemas.openxmlformats.org/wordprocessingml/2006/main" xmlns:wne="http://schemas.microsoft.com/office/word/2006/wordml">
-  <w:abstractNum w:abstractNumId="0">
+<w:numbering xmlns:wpc="http://schemas.microsoft.com/office/word/2010/wordprocessingCanvas" xmlns:cx="http://schemas.microsoft.com/office/drawing/2014/chartex" xmlns:cx1="http://schemas.microsoft.com/office/drawing/2015/9/8/chartex" xmlns:cx2="http://schemas.microsoft.com/office/drawing/2015/10/21/chartex" xmlns:cx3="http://schemas.microsoft.com/office/drawing/2016/5/9/chartex" xmlns:cx4="http://schemas.microsoft.com/office/drawing/2016/5/10/chartex" xmlns:cx5="http://schemas.microsoft.com/office/drawing/2016/5/11/chartex" xmlns:cx6="http://schemas.microsoft.com/office/drawing/2016/5/12/chartex" xmlns:cx7="http://schemas.microsoft.com/office/drawing/2016/5/13/chartex" xmlns:cx8="http://schemas.microsoft.com/office/drawing/2016/5/14/chartex" xmlns:mc="http://schemas.openxmlformats.org/markup-compatibility/2006" xmlns:aink="http://schemas.microsoft.com/office/drawing/2016/ink" xmlns:am3d="http://schemas.microsoft.com/office/drawing/2017/model3d" xmlns:o="urn:schemas-microsoft-com:office:office" xmlns:r="http://schemas.openxmlformats.org/officeDocument/2006/relationships" xmlns:m="http://schemas.openxmlformats.org/officeDocument/2006/math" xmlns:v="urn:schemas-microsoft-com:vml" xmlns:wp14="http://schemas.microsoft.com/office/word/2010/wordprocessingDrawing" xmlns:wp="http://schemas.openxmlformats.org/drawingml/2006/wordprocessingDrawing" xmlns:w10="urn:schemas-microsoft-com:office:word" xmlns:w="http://schemas.openxmlformats.org/wordprocessingml/2006/main" xmlns:w14="http://schemas.microsoft.com/office/word/2010/wordml" xmlns:w15="http://schemas.microsoft.com/office/word/2012/wordml" xmlns:w16cid="http://schemas.microsoft.com/office/word/2016/wordml/cid" xmlns:w16se="http://schemas.microsoft.com/office/word/2015/wordml/symex" xmlns:wpg="http://schemas.microsoft.com/office/word/2010/wordprocessingGroup" xmlns:wpi="http://schemas.microsoft.com/office/word/2010/wordprocessingInk" xmlns:wne="http://schemas.microsoft.com/office/word/2006/wordml" xmlns:wps="http://schemas.microsoft.com/office/word/2010/wordprocessingShape" mc:Ignorable="w14 w15 w16se w16cid wp14">
+  <w:abstractNum w:abstractNumId="0" w15:restartNumberingAfterBreak="0">
     <w:nsid w:val="0352151A"/>
     <w:multiLevelType w:val="hybridMultilevel"/>
     <w:tmpl w:val="B33CA702"/>
@@ -5769,7 +6041,7 @@
       </w:rPr>
     </w:lvl>
   </w:abstractNum>
-  <w:abstractNum w:abstractNumId="1">
+  <w:abstractNum w:abstractNumId="1" w15:restartNumberingAfterBreak="0">
     <w:nsid w:val="1209178A"/>
     <w:multiLevelType w:val="hybridMultilevel"/>
     <w:tmpl w:val="09288A90"/>
@@ -5858,7 +6130,7 @@
       </w:pPr>
     </w:lvl>
   </w:abstractNum>
-  <w:abstractNum w:abstractNumId="2">
+  <w:abstractNum w:abstractNumId="2" w15:restartNumberingAfterBreak="0">
     <w:nsid w:val="16FA3CFA"/>
     <w:multiLevelType w:val="hybridMultilevel"/>
     <w:tmpl w:val="11B6C3EC"/>
@@ -5947,7 +6219,7 @@
       </w:pPr>
     </w:lvl>
   </w:abstractNum>
-  <w:abstractNum w:abstractNumId="3">
+  <w:abstractNum w:abstractNumId="3" w15:restartNumberingAfterBreak="0">
     <w:nsid w:val="265A7B2F"/>
     <w:multiLevelType w:val="hybridMultilevel"/>
     <w:tmpl w:val="8758CE46"/>
@@ -6036,7 +6308,7 @@
       </w:pPr>
     </w:lvl>
   </w:abstractNum>
-  <w:abstractNum w:abstractNumId="4">
+  <w:abstractNum w:abstractNumId="4" w15:restartNumberingAfterBreak="0">
     <w:nsid w:val="2B1C0236"/>
     <w:multiLevelType w:val="hybridMultilevel"/>
     <w:tmpl w:val="11B6C3EC"/>
@@ -6125,7 +6397,7 @@
       </w:pPr>
     </w:lvl>
   </w:abstractNum>
-  <w:abstractNum w:abstractNumId="5">
+  <w:abstractNum w:abstractNumId="5" w15:restartNumberingAfterBreak="0">
     <w:nsid w:val="3C4D2911"/>
     <w:multiLevelType w:val="hybridMultilevel"/>
     <w:tmpl w:val="09288A90"/>
@@ -6214,7 +6486,7 @@
       </w:pPr>
     </w:lvl>
   </w:abstractNum>
-  <w:abstractNum w:abstractNumId="6">
+  <w:abstractNum w:abstractNumId="6" w15:restartNumberingAfterBreak="0">
     <w:nsid w:val="45755B0B"/>
     <w:multiLevelType w:val="hybridMultilevel"/>
     <w:tmpl w:val="11B6C3EC"/>
@@ -6303,7 +6575,7 @@
       </w:pPr>
     </w:lvl>
   </w:abstractNum>
-  <w:abstractNum w:abstractNumId="7">
+  <w:abstractNum w:abstractNumId="7" w15:restartNumberingAfterBreak="0">
     <w:nsid w:val="47DB7314"/>
     <w:multiLevelType w:val="hybridMultilevel"/>
     <w:tmpl w:val="11B6C3EC"/>
@@ -6392,7 +6664,7 @@
       </w:pPr>
     </w:lvl>
   </w:abstractNum>
-  <w:abstractNum w:abstractNumId="8">
+  <w:abstractNum w:abstractNumId="8" w15:restartNumberingAfterBreak="0">
     <w:nsid w:val="4AA96C85"/>
     <w:multiLevelType w:val="hybridMultilevel"/>
     <w:tmpl w:val="99086930"/>
@@ -6481,7 +6753,7 @@
       </w:pPr>
     </w:lvl>
   </w:abstractNum>
-  <w:abstractNum w:abstractNumId="9">
+  <w:abstractNum w:abstractNumId="9" w15:restartNumberingAfterBreak="0">
     <w:nsid w:val="53BA4CC2"/>
     <w:multiLevelType w:val="hybridMultilevel"/>
     <w:tmpl w:val="09288A90"/>
@@ -6570,7 +6842,7 @@
       </w:pPr>
     </w:lvl>
   </w:abstractNum>
-  <w:abstractNum w:abstractNumId="10">
+  <w:abstractNum w:abstractNumId="10" w15:restartNumberingAfterBreak="0">
     <w:nsid w:val="642B2050"/>
     <w:multiLevelType w:val="hybridMultilevel"/>
     <w:tmpl w:val="11B6C3EC"/>
@@ -6659,7 +6931,7 @@
       </w:pPr>
     </w:lvl>
   </w:abstractNum>
-  <w:abstractNum w:abstractNumId="11">
+  <w:abstractNum w:abstractNumId="11" w15:restartNumberingAfterBreak="0">
     <w:nsid w:val="6CAE18F9"/>
     <w:multiLevelType w:val="hybridMultilevel"/>
     <w:tmpl w:val="23C801CA"/>
@@ -6788,7 +7060,7 @@
 </file>
 
 <file path=word/styles.xml><?xml version="1.0" encoding="utf-8"?>
-<w:styles xmlns:r="http://schemas.openxmlformats.org/officeDocument/2006/relationships" xmlns:w="http://schemas.openxmlformats.org/wordprocessingml/2006/main">
+<w:styles xmlns:mc="http://schemas.openxmlformats.org/markup-compatibility/2006" xmlns:r="http://schemas.openxmlformats.org/officeDocument/2006/relationships" xmlns:w="http://schemas.openxmlformats.org/wordprocessingml/2006/main" xmlns:w14="http://schemas.microsoft.com/office/word/2010/wordml" xmlns:w15="http://schemas.microsoft.com/office/word/2012/wordml" xmlns:w16cid="http://schemas.microsoft.com/office/word/2016/wordml/cid" xmlns:w16se="http://schemas.microsoft.com/office/word/2015/wordml/symex" mc:Ignorable="w14 w15 w16se w16cid">
   <w:docDefaults>
     <w:rPrDefault>
       <w:rPr>
@@ -6804,144 +7076,382 @@
       </w:pPr>
     </w:pPrDefault>
   </w:docDefaults>
-  <w:latentStyles w:defLockedState="0" w:defUIPriority="99" w:defSemiHidden="1" w:defUnhideWhenUsed="1" w:defQFormat="0" w:count="267">
-    <w:lsdException w:name="Normal" w:semiHidden="0" w:uiPriority="0" w:unhideWhenUsed="0" w:qFormat="1"/>
-    <w:lsdException w:name="heading 1" w:semiHidden="0" w:uiPriority="9" w:unhideWhenUsed="0" w:qFormat="1"/>
-    <w:lsdException w:name="heading 2" w:uiPriority="9" w:qFormat="1"/>
-    <w:lsdException w:name="heading 3" w:uiPriority="9" w:qFormat="1"/>
-    <w:lsdException w:name="heading 4" w:uiPriority="9" w:qFormat="1"/>
-    <w:lsdException w:name="heading 5" w:uiPriority="9" w:qFormat="1"/>
-    <w:lsdException w:name="heading 6" w:uiPriority="9" w:qFormat="1"/>
-    <w:lsdException w:name="heading 7" w:uiPriority="9" w:qFormat="1"/>
-    <w:lsdException w:name="heading 8" w:uiPriority="9" w:qFormat="1"/>
-    <w:lsdException w:name="heading 9" w:uiPriority="9" w:qFormat="1"/>
-    <w:lsdException w:name="toc 1" w:uiPriority="39"/>
-    <w:lsdException w:name="toc 2" w:uiPriority="39"/>
-    <w:lsdException w:name="toc 3" w:uiPriority="39"/>
-    <w:lsdException w:name="toc 4" w:uiPriority="39"/>
-    <w:lsdException w:name="toc 5" w:uiPriority="39"/>
-    <w:lsdException w:name="toc 6" w:uiPriority="39"/>
-    <w:lsdException w:name="toc 7" w:uiPriority="39"/>
-    <w:lsdException w:name="toc 8" w:uiPriority="39"/>
-    <w:lsdException w:name="toc 9" w:uiPriority="39"/>
-    <w:lsdException w:name="caption" w:uiPriority="35" w:qFormat="1"/>
-    <w:lsdException w:name="Title" w:semiHidden="0" w:uiPriority="10" w:unhideWhenUsed="0" w:qFormat="1"/>
-    <w:lsdException w:name="Default Paragraph Font" w:uiPriority="1"/>
-    <w:lsdException w:name="Subtitle" w:semiHidden="0" w:uiPriority="11" w:unhideWhenUsed="0" w:qFormat="1"/>
-    <w:lsdException w:name="Strong" w:semiHidden="0" w:uiPriority="22" w:unhideWhenUsed="0" w:qFormat="1"/>
-    <w:lsdException w:name="Emphasis" w:semiHidden="0" w:uiPriority="20" w:unhideWhenUsed="0" w:qFormat="1"/>
-    <w:lsdException w:name="Table Grid" w:uiPriority="59"/>
-    <w:lsdException w:name="Placeholder Text" w:unhideWhenUsed="0"/>
-    <w:lsdException w:name="No Spacing" w:semiHidden="0" w:uiPriority="1" w:unhideWhenUsed="0" w:qFormat="1"/>
-    <w:lsdException w:name="Light Shading" w:semiHidden="0" w:uiPriority="60" w:unhideWhenUsed="0"/>
-    <w:lsdException w:name="Light List" w:semiHidden="0" w:uiPriority="61" w:unhideWhenUsed="0"/>
-    <w:lsdException w:name="Light Grid" w:semiHidden="0" w:uiPriority="62" w:unhideWhenUsed="0"/>
-    <w:lsdException w:name="Medium Shading 1" w:semiHidden="0" w:uiPriority="63" w:unhideWhenUsed="0"/>
-    <w:lsdException w:name="Medium Shading 2" w:semiHidden="0" w:uiPriority="64" w:unhideWhenUsed="0"/>
-    <w:lsdException w:name="Medium List 1" w:semiHidden="0" w:uiPriority="65" w:unhideWhenUsed="0"/>
-    <w:lsdException w:name="Medium List 2" w:semiHidden="0" w:uiPriority="66" w:unhideWhenUsed="0"/>
-    <w:lsdException w:name="Medium Grid 1" w:semiHidden="0" w:uiPriority="67" w:unhideWhenUsed="0"/>
-    <w:lsdException w:name="Medium Grid 2" w:semiHidden="0" w:uiPriority="68" w:unhideWhenUsed="0"/>
-    <w:lsdException w:name="Medium Grid 3" w:semiHidden="0" w:uiPriority="69" w:unhideWhenUsed="0"/>
-    <w:lsdException w:name="Dark List" w:semiHidden="0" w:uiPriority="70" w:unhideWhenUsed="0"/>
-    <w:lsdException w:name="Colorful Shading" w:semiHidden="0" w:uiPriority="71" w:unhideWhenUsed="0"/>
-    <w:lsdException w:name="Colorful List" w:semiHidden="0" w:uiPriority="72" w:unhideWhenUsed="0"/>
-    <w:lsdException w:name="Colorful Grid" w:semiHidden="0" w:uiPriority="73" w:unhideWhenUsed="0"/>
-    <w:lsdException w:name="Light Shading Accent 1" w:semiHidden="0" w:uiPriority="60" w:unhideWhenUsed="0"/>
-    <w:lsdException w:name="Light List Accent 1" w:semiHidden="0" w:uiPriority="61" w:unhideWhenUsed="0"/>
-    <w:lsdException w:name="Light Grid Accent 1" w:semiHidden="0" w:uiPriority="62" w:unhideWhenUsed="0"/>
-    <w:lsdException w:name="Medium Shading 1 Accent 1" w:semiHidden="0" w:uiPriority="63" w:unhideWhenUsed="0"/>
-    <w:lsdException w:name="Medium Shading 2 Accent 1" w:semiHidden="0" w:uiPriority="64" w:unhideWhenUsed="0"/>
-    <w:lsdException w:name="Medium List 1 Accent 1" w:semiHidden="0" w:uiPriority="65" w:unhideWhenUsed="0"/>
-    <w:lsdException w:name="Revision" w:unhideWhenUsed="0"/>
-    <w:lsdException w:name="List Paragraph" w:semiHidden="0" w:uiPriority="34" w:unhideWhenUsed="0" w:qFormat="1"/>
-    <w:lsdException w:name="Quote" w:semiHidden="0" w:uiPriority="29" w:unhideWhenUsed="0" w:qFormat="1"/>
-    <w:lsdException w:name="Intense Quote" w:semiHidden="0" w:uiPriority="30" w:unhideWhenUsed="0" w:qFormat="1"/>
-    <w:lsdException w:name="Medium List 2 Accent 1" w:semiHidden="0" w:uiPriority="66" w:unhideWhenUsed="0"/>
-    <w:lsdException w:name="Medium Grid 1 Accent 1" w:semiHidden="0" w:uiPriority="67" w:unhideWhenUsed="0"/>
-    <w:lsdException w:name="Medium Grid 2 Accent 1" w:semiHidden="0" w:uiPriority="68" w:unhideWhenUsed="0"/>
-    <w:lsdException w:name="Medium Grid 3 Accent 1" w:semiHidden="0" w:uiPriority="69" w:unhideWhenUsed="0"/>
-    <w:lsdException w:name="Dark List Accent 1" w:semiHidden="0" w:uiPriority="70" w:unhideWhenUsed="0"/>
-    <w:lsdException w:name="Colorful Shading Accent 1" w:semiHidden="0" w:uiPriority="71" w:unhideWhenUsed="0"/>
-    <w:lsdException w:name="Colorful List Accent 1" w:semiHidden="0" w:uiPriority="72" w:unhideWhenUsed="0"/>
-    <w:lsdException w:name="Colorful Grid Accent 1" w:semiHidden="0" w:uiPriority="73" w:unhideWhenUsed="0"/>
-    <w:lsdException w:name="Light Shading Accent 2" w:semiHidden="0" w:uiPriority="60" w:unhideWhenUsed="0"/>
-    <w:lsdException w:name="Light List Accent 2" w:semiHidden="0" w:uiPriority="61" w:unhideWhenUsed="0"/>
-    <w:lsdException w:name="Light Grid Accent 2" w:semiHidden="0" w:uiPriority="62" w:unhideWhenUsed="0"/>
-    <w:lsdException w:name="Medium Shading 1 Accent 2" w:semiHidden="0" w:uiPriority="63" w:unhideWhenUsed="0"/>
-    <w:lsdException w:name="Medium Shading 2 Accent 2" w:semiHidden="0" w:uiPriority="64" w:unhideWhenUsed="0"/>
-    <w:lsdException w:name="Medium List 1 Accent 2" w:semiHidden="0" w:uiPriority="65" w:unhideWhenUsed="0"/>
-    <w:lsdException w:name="Medium List 2 Accent 2" w:semiHidden="0" w:uiPriority="66" w:unhideWhenUsed="0"/>
-    <w:lsdException w:name="Medium Grid 1 Accent 2" w:semiHidden="0" w:uiPriority="67" w:unhideWhenUsed="0"/>
-    <w:lsdException w:name="Medium Grid 2 Accent 2" w:semiHidden="0" w:uiPriority="68" w:unhideWhenUsed="0"/>
-    <w:lsdException w:name="Medium Grid 3 Accent 2" w:semiHidden="0" w:uiPriority="69" w:unhideWhenUsed="0"/>
-    <w:lsdException w:name="Dark List Accent 2" w:semiHidden="0" w:uiPriority="70" w:unhideWhenUsed="0"/>
-    <w:lsdException w:name="Colorful Shading Accent 2" w:semiHidden="0" w:uiPriority="71" w:unhideWhenUsed="0"/>
-    <w:lsdException w:name="Colorful List Accent 2" w:semiHidden="0" w:uiPriority="72" w:unhideWhenUsed="0"/>
-    <w:lsdException w:name="Colorful Grid Accent 2" w:semiHidden="0" w:uiPriority="73" w:unhideWhenUsed="0"/>
-    <w:lsdException w:name="Light Shading Accent 3" w:semiHidden="0" w:uiPriority="60" w:unhideWhenUsed="0"/>
-    <w:lsdException w:name="Light List Accent 3" w:semiHidden="0" w:uiPriority="61" w:unhideWhenUsed="0"/>
-    <w:lsdException w:name="Light Grid Accent 3" w:semiHidden="0" w:uiPriority="62" w:unhideWhenUsed="0"/>
-    <w:lsdException w:name="Medium Shading 1 Accent 3" w:semiHidden="0" w:uiPriority="63" w:unhideWhenUsed="0"/>
-    <w:lsdException w:name="Medium Shading 2 Accent 3" w:semiHidden="0" w:uiPriority="64" w:unhideWhenUsed="0"/>
-    <w:lsdException w:name="Medium List 1 Accent 3" w:semiHidden="0" w:uiPriority="65" w:unhideWhenUsed="0"/>
-    <w:lsdException w:name="Medium List 2 Accent 3" w:semiHidden="0" w:uiPriority="66" w:unhideWhenUsed="0"/>
-    <w:lsdException w:name="Medium Grid 1 Accent 3" w:semiHidden="0" w:uiPriority="67" w:unhideWhenUsed="0"/>
-    <w:lsdException w:name="Medium Grid 2 Accent 3" w:semiHidden="0" w:uiPriority="68" w:unhideWhenUsed="0"/>
-    <w:lsdException w:name="Medium Grid 3 Accent 3" w:semiHidden="0" w:uiPriority="69" w:unhideWhenUsed="0"/>
-    <w:lsdException w:name="Dark List Accent 3" w:semiHidden="0" w:uiPriority="70" w:unhideWhenUsed="0"/>
-    <w:lsdException w:name="Colorful Shading Accent 3" w:semiHidden="0" w:uiPriority="71" w:unhideWhenUsed="0"/>
-    <w:lsdException w:name="Colorful List Accent 3" w:semiHidden="0" w:uiPriority="72" w:unhideWhenUsed="0"/>
-    <w:lsdException w:name="Colorful Grid Accent 3" w:semiHidden="0" w:uiPriority="73" w:unhideWhenUsed="0"/>
-    <w:lsdException w:name="Light Shading Accent 4" w:semiHidden="0" w:uiPriority="60" w:unhideWhenUsed="0"/>
-    <w:lsdException w:name="Light List Accent 4" w:semiHidden="0" w:uiPriority="61" w:unhideWhenUsed="0"/>
-    <w:lsdException w:name="Light Grid Accent 4" w:semiHidden="0" w:uiPriority="62" w:unhideWhenUsed="0"/>
-    <w:lsdException w:name="Medium Shading 1 Accent 4" w:semiHidden="0" w:uiPriority="63" w:unhideWhenUsed="0"/>
-    <w:lsdException w:name="Medium Shading 2 Accent 4" w:semiHidden="0" w:uiPriority="64" w:unhideWhenUsed="0"/>
-    <w:lsdException w:name="Medium List 1 Accent 4" w:semiHidden="0" w:uiPriority="65" w:unhideWhenUsed="0"/>
-    <w:lsdException w:name="Medium List 2 Accent 4" w:semiHidden="0" w:uiPriority="66" w:unhideWhenUsed="0"/>
-    <w:lsdException w:name="Medium Grid 1 Accent 4" w:semiHidden="0" w:uiPriority="67" w:unhideWhenUsed="0"/>
-    <w:lsdException w:name="Medium Grid 2 Accent 4" w:semiHidden="0" w:uiPriority="68" w:unhideWhenUsed="0"/>
-    <w:lsdException w:name="Medium Grid 3 Accent 4" w:semiHidden="0" w:uiPriority="69" w:unhideWhenUsed="0"/>
-    <w:lsdException w:name="Dark List Accent 4" w:semiHidden="0" w:uiPriority="70" w:unhideWhenUsed="0"/>
-    <w:lsdException w:name="Colorful Shading Accent 4" w:semiHidden="0" w:uiPriority="71" w:unhideWhenUsed="0"/>
-    <w:lsdException w:name="Colorful List Accent 4" w:semiHidden="0" w:uiPriority="72" w:unhideWhenUsed="0"/>
-    <w:lsdException w:name="Colorful Grid Accent 4" w:semiHidden="0" w:uiPriority="73" w:unhideWhenUsed="0"/>
-    <w:lsdException w:name="Light Shading Accent 5" w:semiHidden="0" w:uiPriority="60" w:unhideWhenUsed="0"/>
-    <w:lsdException w:name="Light List Accent 5" w:semiHidden="0" w:uiPriority="61" w:unhideWhenUsed="0"/>
-    <w:lsdException w:name="Light Grid Accent 5" w:semiHidden="0" w:uiPriority="62" w:unhideWhenUsed="0"/>
-    <w:lsdException w:name="Medium Shading 1 Accent 5" w:semiHidden="0" w:uiPriority="63" w:unhideWhenUsed="0"/>
-    <w:lsdException w:name="Medium Shading 2 Accent 5" w:semiHidden="0" w:uiPriority="64" w:unhideWhenUsed="0"/>
-    <w:lsdException w:name="Medium List 1 Accent 5" w:semiHidden="0" w:uiPriority="65" w:unhideWhenUsed="0"/>
-    <w:lsdException w:name="Medium List 2 Accent 5" w:semiHidden="0" w:uiPriority="66" w:unhideWhenUsed="0"/>
-    <w:lsdException w:name="Medium Grid 1 Accent 5" w:semiHidden="0" w:uiPriority="67" w:unhideWhenUsed="0"/>
-    <w:lsdException w:name="Medium Grid 2 Accent 5" w:semiHidden="0" w:uiPriority="68" w:unhideWhenUsed="0"/>
-    <w:lsdException w:name="Medium Grid 3 Accent 5" w:semiHidden="0" w:uiPriority="69" w:unhideWhenUsed="0"/>
-    <w:lsdException w:name="Dark List Accent 5" w:semiHidden="0" w:uiPriority="70" w:unhideWhenUsed="0"/>
-    <w:lsdException w:name="Colorful Shading Accent 5" w:semiHidden="0" w:uiPriority="71" w:unhideWhenUsed="0"/>
-    <w:lsdException w:name="Colorful List Accent 5" w:semiHidden="0" w:uiPriority="72" w:unhideWhenUsed="0"/>
-    <w:lsdException w:name="Colorful Grid Accent 5" w:semiHidden="0" w:uiPriority="73" w:unhideWhenUsed="0"/>
-    <w:lsdException w:name="Light Shading Accent 6" w:semiHidden="0" w:uiPriority="60" w:unhideWhenUsed="0"/>
-    <w:lsdException w:name="Light List Accent 6" w:semiHidden="0" w:uiPriority="61" w:unhideWhenUsed="0"/>
-    <w:lsdException w:name="Light Grid Accent 6" w:semiHidden="0" w:uiPriority="62" w:unhideWhenUsed="0"/>
-    <w:lsdException w:name="Medium Shading 1 Accent 6" w:semiHidden="0" w:uiPriority="63" w:unhideWhenUsed="0"/>
-    <w:lsdException w:name="Medium Shading 2 Accent 6" w:semiHidden="0" w:uiPriority="64" w:unhideWhenUsed="0"/>
-    <w:lsdException w:name="Medium List 1 Accent 6" w:semiHidden="0" w:uiPriority="65" w:unhideWhenUsed="0"/>
-    <w:lsdException w:name="Medium List 2 Accent 6" w:semiHidden="0" w:uiPriority="66" w:unhideWhenUsed="0"/>
-    <w:lsdException w:name="Medium Grid 1 Accent 6" w:semiHidden="0" w:uiPriority="67" w:unhideWhenUsed="0"/>
-    <w:lsdException w:name="Medium Grid 2 Accent 6" w:semiHidden="0" w:uiPriority="68" w:unhideWhenUsed="0"/>
-    <w:lsdException w:name="Medium Grid 3 Accent 6" w:semiHidden="0" w:uiPriority="69" w:unhideWhenUsed="0"/>
-    <w:lsdException w:name="Dark List Accent 6" w:semiHidden="0" w:uiPriority="70" w:unhideWhenUsed="0"/>
-    <w:lsdException w:name="Colorful Shading Accent 6" w:semiHidden="0" w:uiPriority="71" w:unhideWhenUsed="0"/>
-    <w:lsdException w:name="Colorful List Accent 6" w:semiHidden="0" w:uiPriority="72" w:unhideWhenUsed="0"/>
-    <w:lsdException w:name="Colorful Grid Accent 6" w:semiHidden="0" w:uiPriority="73" w:unhideWhenUsed="0"/>
-    <w:lsdException w:name="Subtle Emphasis" w:semiHidden="0" w:uiPriority="19" w:unhideWhenUsed="0" w:qFormat="1"/>
-    <w:lsdException w:name="Intense Emphasis" w:semiHidden="0" w:uiPriority="21" w:unhideWhenUsed="0" w:qFormat="1"/>
-    <w:lsdException w:name="Subtle Reference" w:semiHidden="0" w:uiPriority="31" w:unhideWhenUsed="0" w:qFormat="1"/>
-    <w:lsdException w:name="Intense Reference" w:semiHidden="0" w:uiPriority="32" w:unhideWhenUsed="0" w:qFormat="1"/>
-    <w:lsdException w:name="Book Title" w:semiHidden="0" w:uiPriority="33" w:unhideWhenUsed="0" w:qFormat="1"/>
-    <w:lsdException w:name="Bibliography" w:uiPriority="37"/>
-    <w:lsdException w:name="TOC Heading" w:uiPriority="39" w:qFormat="1"/>
+  <w:latentStyles w:defLockedState="0" w:defUIPriority="99" w:defSemiHidden="0" w:defUnhideWhenUsed="0" w:defQFormat="0" w:count="375">
+    <w:lsdException w:name="Normal" w:uiPriority="0" w:qFormat="1"/>
+    <w:lsdException w:name="heading 1" w:uiPriority="9" w:qFormat="1"/>
+    <w:lsdException w:name="heading 2" w:semiHidden="1" w:uiPriority="9" w:unhideWhenUsed="1" w:qFormat="1"/>
+    <w:lsdException w:name="heading 3" w:semiHidden="1" w:uiPriority="9" w:unhideWhenUsed="1" w:qFormat="1"/>
+    <w:lsdException w:name="heading 4" w:semiHidden="1" w:uiPriority="9" w:unhideWhenUsed="1" w:qFormat="1"/>
+    <w:lsdException w:name="heading 5" w:semiHidden="1" w:uiPriority="9" w:unhideWhenUsed="1" w:qFormat="1"/>
+    <w:lsdException w:name="heading 6" w:semiHidden="1" w:uiPriority="9" w:unhideWhenUsed="1" w:qFormat="1"/>
+    <w:lsdException w:name="heading 7" w:semiHidden="1" w:uiPriority="9" w:unhideWhenUsed="1" w:qFormat="1"/>
+    <w:lsdException w:name="heading 8" w:semiHidden="1" w:uiPriority="9" w:unhideWhenUsed="1" w:qFormat="1"/>
+    <w:lsdException w:name="heading 9" w:semiHidden="1" w:uiPriority="9" w:unhideWhenUsed="1" w:qFormat="1"/>
+    <w:lsdException w:name="index 1" w:semiHidden="1" w:unhideWhenUsed="1"/>
+    <w:lsdException w:name="index 2" w:semiHidden="1" w:unhideWhenUsed="1"/>
+    <w:lsdException w:name="index 3" w:semiHidden="1" w:unhideWhenUsed="1"/>
+    <w:lsdException w:name="index 4" w:semiHidden="1" w:unhideWhenUsed="1"/>
+    <w:lsdException w:name="index 5" w:semiHidden="1" w:unhideWhenUsed="1"/>
+    <w:lsdException w:name="index 6" w:semiHidden="1" w:unhideWhenUsed="1"/>
+    <w:lsdException w:name="index 7" w:semiHidden="1" w:unhideWhenUsed="1"/>
+    <w:lsdException w:name="index 8" w:semiHidden="1" w:unhideWhenUsed="1"/>
+    <w:lsdException w:name="index 9" w:semiHidden="1" w:unhideWhenUsed="1"/>
+    <w:lsdException w:name="toc 1" w:semiHidden="1" w:uiPriority="39" w:unhideWhenUsed="1"/>
+    <w:lsdException w:name="toc 2" w:semiHidden="1" w:uiPriority="39" w:unhideWhenUsed="1"/>
+    <w:lsdException w:name="toc 3" w:semiHidden="1" w:uiPriority="39" w:unhideWhenUsed="1"/>
+    <w:lsdException w:name="toc 4" w:semiHidden="1" w:uiPriority="39" w:unhideWhenUsed="1"/>
+    <w:lsdException w:name="toc 5" w:semiHidden="1" w:uiPriority="39" w:unhideWhenUsed="1"/>
+    <w:lsdException w:name="toc 6" w:semiHidden="1" w:uiPriority="39" w:unhideWhenUsed="1"/>
+    <w:lsdException w:name="toc 7" w:semiHidden="1" w:uiPriority="39" w:unhideWhenUsed="1"/>
+    <w:lsdException w:name="toc 8" w:semiHidden="1" w:uiPriority="39" w:unhideWhenUsed="1"/>
+    <w:lsdException w:name="toc 9" w:semiHidden="1" w:uiPriority="39" w:unhideWhenUsed="1"/>
+    <w:lsdException w:name="Normal Indent" w:semiHidden="1" w:unhideWhenUsed="1"/>
+    <w:lsdException w:name="footnote text" w:semiHidden="1" w:unhideWhenUsed="1"/>
+    <w:lsdException w:name="annotation text" w:semiHidden="1" w:unhideWhenUsed="1"/>
+    <w:lsdException w:name="header" w:semiHidden="1" w:unhideWhenUsed="1"/>
+    <w:lsdException w:name="footer" w:semiHidden="1" w:unhideWhenUsed="1"/>
+    <w:lsdException w:name="index heading" w:semiHidden="1" w:unhideWhenUsed="1"/>
+    <w:lsdException w:name="caption" w:semiHidden="1" w:uiPriority="35" w:unhideWhenUsed="1" w:qFormat="1"/>
+    <w:lsdException w:name="table of figures" w:semiHidden="1" w:unhideWhenUsed="1"/>
+    <w:lsdException w:name="envelope address" w:semiHidden="1" w:unhideWhenUsed="1"/>
+    <w:lsdException w:name="envelope return" w:semiHidden="1" w:unhideWhenUsed="1"/>
+    <w:lsdException w:name="footnote reference" w:semiHidden="1" w:unhideWhenUsed="1"/>
+    <w:lsdException w:name="annotation reference" w:semiHidden="1" w:unhideWhenUsed="1"/>
+    <w:lsdException w:name="line number" w:semiHidden="1" w:unhideWhenUsed="1"/>
+    <w:lsdException w:name="page number" w:semiHidden="1" w:unhideWhenUsed="1"/>
+    <w:lsdException w:name="endnote reference" w:semiHidden="1" w:unhideWhenUsed="1"/>
+    <w:lsdException w:name="endnote text" w:semiHidden="1" w:unhideWhenUsed="1"/>
+    <w:lsdException w:name="table of authorities" w:semiHidden="1" w:unhideWhenUsed="1"/>
+    <w:lsdException w:name="macro" w:semiHidden="1" w:unhideWhenUsed="1"/>
+    <w:lsdException w:name="toa heading" w:semiHidden="1" w:unhideWhenUsed="1"/>
+    <w:lsdException w:name="List" w:semiHidden="1" w:unhideWhenUsed="1"/>
+    <w:lsdException w:name="List Bullet" w:semiHidden="1" w:unhideWhenUsed="1"/>
+    <w:lsdException w:name="List Number" w:semiHidden="1" w:unhideWhenUsed="1"/>
+    <w:lsdException w:name="List 2" w:semiHidden="1" w:unhideWhenUsed="1"/>
+    <w:lsdException w:name="List 3" w:semiHidden="1" w:unhideWhenUsed="1"/>
+    <w:lsdException w:name="List 4" w:semiHidden="1" w:unhideWhenUsed="1"/>
+    <w:lsdException w:name="List 5" w:semiHidden="1" w:unhideWhenUsed="1"/>
+    <w:lsdException w:name="List Bullet 2" w:semiHidden="1" w:unhideWhenUsed="1"/>
+    <w:lsdException w:name="List Bullet 3" w:semiHidden="1" w:unhideWhenUsed="1"/>
+    <w:lsdException w:name="List Bullet 4" w:semiHidden="1" w:unhideWhenUsed="1"/>
+    <w:lsdException w:name="List Bullet 5" w:semiHidden="1" w:unhideWhenUsed="1"/>
+    <w:lsdException w:name="List Number 2" w:semiHidden="1" w:unhideWhenUsed="1"/>
+    <w:lsdException w:name="List Number 3" w:semiHidden="1" w:unhideWhenUsed="1"/>
+    <w:lsdException w:name="List Number 4" w:semiHidden="1" w:unhideWhenUsed="1"/>
+    <w:lsdException w:name="List Number 5" w:semiHidden="1" w:unhideWhenUsed="1"/>
+    <w:lsdException w:name="Title" w:uiPriority="10" w:qFormat="1"/>
+    <w:lsdException w:name="Closing" w:semiHidden="1" w:unhideWhenUsed="1"/>
+    <w:lsdException w:name="Signature" w:semiHidden="1" w:unhideWhenUsed="1"/>
+    <w:lsdException w:name="Default Paragraph Font" w:semiHidden="1" w:uiPriority="1" w:unhideWhenUsed="1"/>
+    <w:lsdException w:name="Body Text" w:semiHidden="1" w:unhideWhenUsed="1"/>
+    <w:lsdException w:name="Body Text Indent" w:semiHidden="1" w:unhideWhenUsed="1"/>
+    <w:lsdException w:name="List Continue" w:semiHidden="1" w:unhideWhenUsed="1"/>
+    <w:lsdException w:name="List Continue 2" w:semiHidden="1" w:unhideWhenUsed="1"/>
+    <w:lsdException w:name="List Continue 3" w:semiHidden="1" w:unhideWhenUsed="1"/>
+    <w:lsdException w:name="List Continue 4" w:semiHidden="1" w:unhideWhenUsed="1"/>
+    <w:lsdException w:name="List Continue 5" w:semiHidden="1" w:unhideWhenUsed="1"/>
+    <w:lsdException w:name="Message Header" w:semiHidden="1" w:unhideWhenUsed="1"/>
+    <w:lsdException w:name="Subtitle" w:uiPriority="11" w:qFormat="1"/>
+    <w:lsdException w:name="Salutation" w:semiHidden="1" w:unhideWhenUsed="1"/>
+    <w:lsdException w:name="Date" w:semiHidden="1" w:unhideWhenUsed="1"/>
+    <w:lsdException w:name="Body Text First Indent" w:semiHidden="1" w:unhideWhenUsed="1"/>
+    <w:lsdException w:name="Body Text First Indent 2" w:semiHidden="1" w:unhideWhenUsed="1"/>
+    <w:lsdException w:name="Note Heading" w:semiHidden="1" w:unhideWhenUsed="1"/>
+    <w:lsdException w:name="Body Text 2" w:semiHidden="1" w:unhideWhenUsed="1"/>
+    <w:lsdException w:name="Body Text 3" w:semiHidden="1" w:unhideWhenUsed="1"/>
+    <w:lsdException w:name="Body Text Indent 2" w:semiHidden="1" w:unhideWhenUsed="1"/>
+    <w:lsdException w:name="Body Text Indent 3" w:semiHidden="1" w:unhideWhenUsed="1"/>
+    <w:lsdException w:name="Block Text" w:semiHidden="1" w:unhideWhenUsed="1"/>
+    <w:lsdException w:name="Hyperlink" w:semiHidden="1" w:unhideWhenUsed="1"/>
+    <w:lsdException w:name="FollowedHyperlink" w:semiHidden="1" w:unhideWhenUsed="1"/>
+    <w:lsdException w:name="Strong" w:uiPriority="22" w:qFormat="1"/>
+    <w:lsdException w:name="Emphasis" w:uiPriority="20" w:qFormat="1"/>
+    <w:lsdException w:name="Document Map" w:semiHidden="1" w:unhideWhenUsed="1"/>
+    <w:lsdException w:name="Plain Text" w:semiHidden="1" w:unhideWhenUsed="1"/>
+    <w:lsdException w:name="E-mail Signature" w:semiHidden="1" w:unhideWhenUsed="1"/>
+    <w:lsdException w:name="HTML Top of Form" w:semiHidden="1" w:unhideWhenUsed="1"/>
+    <w:lsdException w:name="HTML Bottom of Form" w:semiHidden="1" w:unhideWhenUsed="1"/>
+    <w:lsdException w:name="Normal (Web)" w:semiHidden="1" w:unhideWhenUsed="1"/>
+    <w:lsdException w:name="HTML Acronym" w:semiHidden="1" w:unhideWhenUsed="1"/>
+    <w:lsdException w:name="HTML Address" w:semiHidden="1" w:unhideWhenUsed="1"/>
+    <w:lsdException w:name="HTML Cite" w:semiHidden="1" w:unhideWhenUsed="1"/>
+    <w:lsdException w:name="HTML Code" w:semiHidden="1" w:unhideWhenUsed="1"/>
+    <w:lsdException w:name="HTML Definition" w:semiHidden="1" w:unhideWhenUsed="1"/>
+    <w:lsdException w:name="HTML Keyboard" w:semiHidden="1" w:unhideWhenUsed="1"/>
+    <w:lsdException w:name="HTML Preformatted" w:semiHidden="1" w:unhideWhenUsed="1"/>
+    <w:lsdException w:name="HTML Sample" w:semiHidden="1" w:unhideWhenUsed="1"/>
+    <w:lsdException w:name="HTML Typewriter" w:semiHidden="1" w:unhideWhenUsed="1"/>
+    <w:lsdException w:name="HTML Variable" w:semiHidden="1" w:unhideWhenUsed="1"/>
+    <w:lsdException w:name="Normal Table" w:semiHidden="1" w:unhideWhenUsed="1"/>
+    <w:lsdException w:name="annotation subject" w:semiHidden="1" w:unhideWhenUsed="1"/>
+    <w:lsdException w:name="No List" w:semiHidden="1" w:unhideWhenUsed="1"/>
+    <w:lsdException w:name="Outline List 1" w:semiHidden="1" w:unhideWhenUsed="1"/>
+    <w:lsdException w:name="Outline List 2" w:semiHidden="1" w:unhideWhenUsed="1"/>
+    <w:lsdException w:name="Outline List 3" w:semiHidden="1" w:unhideWhenUsed="1"/>
+    <w:lsdException w:name="Table Simple 1" w:semiHidden="1" w:unhideWhenUsed="1"/>
+    <w:lsdException w:name="Table Simple 2" w:semiHidden="1" w:unhideWhenUsed="1"/>
+    <w:lsdException w:name="Table Simple 3" w:semiHidden="1" w:unhideWhenUsed="1"/>
+    <w:lsdException w:name="Table Classic 1" w:semiHidden="1" w:unhideWhenUsed="1"/>
+    <w:lsdException w:name="Table Classic 2" w:semiHidden="1" w:unhideWhenUsed="1"/>
+    <w:lsdException w:name="Table Classic 3" w:semiHidden="1" w:unhideWhenUsed="1"/>
+    <w:lsdException w:name="Table Classic 4" w:semiHidden="1" w:unhideWhenUsed="1"/>
+    <w:lsdException w:name="Table Colorful 1" w:semiHidden="1" w:unhideWhenUsed="1"/>
+    <w:lsdException w:name="Table Colorful 2" w:semiHidden="1" w:unhideWhenUsed="1"/>
+    <w:lsdException w:name="Table Colorful 3" w:semiHidden="1" w:unhideWhenUsed="1"/>
+    <w:lsdException w:name="Table Columns 1" w:semiHidden="1" w:unhideWhenUsed="1"/>
+    <w:lsdException w:name="Table Columns 2" w:semiHidden="1" w:unhideWhenUsed="1"/>
+    <w:lsdException w:name="Table Columns 3" w:semiHidden="1" w:unhideWhenUsed="1"/>
+    <w:lsdException w:name="Table Columns 4" w:semiHidden="1" w:unhideWhenUsed="1"/>
+    <w:lsdException w:name="Table Columns 5" w:semiHidden="1" w:unhideWhenUsed="1"/>
+    <w:lsdException w:name="Table Grid 1" w:semiHidden="1" w:unhideWhenUsed="1"/>
+    <w:lsdException w:name="Table Grid 2" w:semiHidden="1" w:unhideWhenUsed="1"/>
+    <w:lsdException w:name="Table Grid 3" w:semiHidden="1" w:unhideWhenUsed="1"/>
+    <w:lsdException w:name="Table Grid 4" w:semiHidden="1" w:unhideWhenUsed="1"/>
+    <w:lsdException w:name="Table Grid 5" w:semiHidden="1" w:unhideWhenUsed="1"/>
+    <w:lsdException w:name="Table Grid 6" w:semiHidden="1" w:unhideWhenUsed="1"/>
+    <w:lsdException w:name="Table Grid 7" w:semiHidden="1" w:unhideWhenUsed="1"/>
+    <w:lsdException w:name="Table Grid 8" w:semiHidden="1" w:unhideWhenUsed="1"/>
+    <w:lsdException w:name="Table List 1" w:semiHidden="1" w:unhideWhenUsed="1"/>
+    <w:lsdException w:name="Table List 2" w:semiHidden="1" w:unhideWhenUsed="1"/>
+    <w:lsdException w:name="Table List 3" w:semiHidden="1" w:unhideWhenUsed="1"/>
+    <w:lsdException w:name="Table List 4" w:semiHidden="1" w:unhideWhenUsed="1"/>
+    <w:lsdException w:name="Table List 5" w:semiHidden="1" w:unhideWhenUsed="1"/>
+    <w:lsdException w:name="Table List 6" w:semiHidden="1" w:unhideWhenUsed="1"/>
+    <w:lsdException w:name="Table List 7" w:semiHidden="1" w:unhideWhenUsed="1"/>
+    <w:lsdException w:name="Table List 8" w:semiHidden="1" w:unhideWhenUsed="1"/>
+    <w:lsdException w:name="Table 3D effects 1" w:semiHidden="1" w:unhideWhenUsed="1"/>
+    <w:lsdException w:name="Table 3D effects 2" w:semiHidden="1" w:unhideWhenUsed="1"/>
+    <w:lsdException w:name="Table 3D effects 3" w:semiHidden="1" w:unhideWhenUsed="1"/>
+    <w:lsdException w:name="Table Contemporary" w:semiHidden="1" w:unhideWhenUsed="1"/>
+    <w:lsdException w:name="Table Elegant" w:semiHidden="1" w:unhideWhenUsed="1"/>
+    <w:lsdException w:name="Table Professional" w:semiHidden="1" w:unhideWhenUsed="1"/>
+    <w:lsdException w:name="Table Subtle 1" w:semiHidden="1" w:unhideWhenUsed="1"/>
+    <w:lsdException w:name="Table Subtle 2" w:semiHidden="1" w:unhideWhenUsed="1"/>
+    <w:lsdException w:name="Table Web 1" w:semiHidden="1" w:unhideWhenUsed="1"/>
+    <w:lsdException w:name="Table Web 2" w:semiHidden="1" w:unhideWhenUsed="1"/>
+    <w:lsdException w:name="Table Web 3" w:semiHidden="1" w:unhideWhenUsed="1"/>
+    <w:lsdException w:name="Balloon Text" w:semiHidden="1" w:unhideWhenUsed="1"/>
+    <w:lsdException w:name="Table Grid" w:semiHidden="1" w:uiPriority="59" w:unhideWhenUsed="1"/>
+    <w:lsdException w:name="Table Theme" w:semiHidden="1" w:unhideWhenUsed="1"/>
+    <w:lsdException w:name="Placeholder Text" w:semiHidden="1"/>
+    <w:lsdException w:name="No Spacing" w:uiPriority="1" w:qFormat="1"/>
+    <w:lsdException w:name="Light Shading" w:uiPriority="60"/>
+    <w:lsdException w:name="Light List" w:uiPriority="61"/>
+    <w:lsdException w:name="Light Grid" w:uiPriority="62"/>
+    <w:lsdException w:name="Medium Shading 1" w:uiPriority="63"/>
+    <w:lsdException w:name="Medium Shading 2" w:uiPriority="64"/>
+    <w:lsdException w:name="Medium List 1" w:uiPriority="65"/>
+    <w:lsdException w:name="Medium List 2" w:uiPriority="66"/>
+    <w:lsdException w:name="Medium Grid 1" w:uiPriority="67"/>
+    <w:lsdException w:name="Medium Grid 2" w:uiPriority="68"/>
+    <w:lsdException w:name="Medium Grid 3" w:uiPriority="69"/>
+    <w:lsdException w:name="Dark List" w:uiPriority="70"/>
+    <w:lsdException w:name="Colorful Shading" w:uiPriority="71"/>
+    <w:lsdException w:name="Colorful List" w:uiPriority="72"/>
+    <w:lsdException w:name="Colorful Grid" w:uiPriority="73"/>
+    <w:lsdException w:name="Light Shading Accent 1" w:uiPriority="60"/>
+    <w:lsdException w:name="Light List Accent 1" w:uiPriority="61"/>
+    <w:lsdException w:name="Light Grid Accent 1" w:uiPriority="62"/>
+    <w:lsdException w:name="Medium Shading 1 Accent 1" w:uiPriority="63"/>
+    <w:lsdException w:name="Medium Shading 2 Accent 1" w:uiPriority="64"/>
+    <w:lsdException w:name="Medium List 1 Accent 1" w:uiPriority="65"/>
+    <w:lsdException w:name="Revision" w:semiHidden="1"/>
+    <w:lsdException w:name="List Paragraph" w:uiPriority="34" w:qFormat="1"/>
+    <w:lsdException w:name="Quote" w:uiPriority="29" w:qFormat="1"/>
+    <w:lsdException w:name="Intense Quote" w:uiPriority="30" w:qFormat="1"/>
+    <w:lsdException w:name="Medium List 2 Accent 1" w:uiPriority="66"/>
+    <w:lsdException w:name="Medium Grid 1 Accent 1" w:uiPriority="67"/>
+    <w:lsdException w:name="Medium Grid 2 Accent 1" w:uiPriority="68"/>
+    <w:lsdException w:name="Medium Grid 3 Accent 1" w:uiPriority="69"/>
+    <w:lsdException w:name="Dark List Accent 1" w:uiPriority="70"/>
+    <w:lsdException w:name="Colorful Shading Accent 1" w:uiPriority="71"/>
+    <w:lsdException w:name="Colorful List Accent 1" w:uiPriority="72"/>
+    <w:lsdException w:name="Colorful Grid Accent 1" w:uiPriority="73"/>
+    <w:lsdException w:name="Light Shading Accent 2" w:uiPriority="60"/>
+    <w:lsdException w:name="Light List Accent 2" w:uiPriority="61"/>
+    <w:lsdException w:name="Light Grid Accent 2" w:uiPriority="62"/>
+    <w:lsdException w:name="Medium Shading 1 Accent 2" w:uiPriority="63"/>
+    <w:lsdException w:name="Medium Shading 2 Accent 2" w:uiPriority="64"/>
+    <w:lsdException w:name="Medium List 1 Accent 2" w:uiPriority="65"/>
+    <w:lsdException w:name="Medium List 2 Accent 2" w:uiPriority="66"/>
+    <w:lsdException w:name="Medium Grid 1 Accent 2" w:uiPriority="67"/>
+    <w:lsdException w:name="Medium Grid 2 Accent 2" w:uiPriority="68"/>
+    <w:lsdException w:name="Medium Grid 3 Accent 2" w:uiPriority="69"/>
+    <w:lsdException w:name="Dark List Accent 2" w:uiPriority="70"/>
+    <w:lsdException w:name="Colorful Shading Accent 2" w:uiPriority="71"/>
+    <w:lsdException w:name="Colorful List Accent 2" w:uiPriority="72"/>
+    <w:lsdException w:name="Colorful Grid Accent 2" w:uiPriority="73"/>
+    <w:lsdException w:name="Light Shading Accent 3" w:uiPriority="60"/>
+    <w:lsdException w:name="Light List Accent 3" w:uiPriority="61"/>
+    <w:lsdException w:name="Light Grid Accent 3" w:uiPriority="62"/>
+    <w:lsdException w:name="Medium Shading 1 Accent 3" w:uiPriority="63"/>
+    <w:lsdException w:name="Medium Shading 2 Accent 3" w:uiPriority="64"/>
+    <w:lsdException w:name="Medium List 1 Accent 3" w:uiPriority="65"/>
+    <w:lsdException w:name="Medium List 2 Accent 3" w:uiPriority="66"/>
+    <w:lsdException w:name="Medium Grid 1 Accent 3" w:uiPriority="67"/>
+    <w:lsdException w:name="Medium Grid 2 Accent 3" w:uiPriority="68"/>
+    <w:lsdException w:name="Medium Grid 3 Accent 3" w:uiPriority="69"/>
+    <w:lsdException w:name="Dark List Accent 3" w:uiPriority="70"/>
+    <w:lsdException w:name="Colorful Shading Accent 3" w:uiPriority="71"/>
+    <w:lsdException w:name="Colorful List Accent 3" w:uiPriority="72"/>
+    <w:lsdException w:name="Colorful Grid Accent 3" w:uiPriority="73"/>
+    <w:lsdException w:name="Light Shading Accent 4" w:uiPriority="60"/>
+    <w:lsdException w:name="Light List Accent 4" w:uiPriority="61"/>
+    <w:lsdException w:name="Light Grid Accent 4" w:uiPriority="62"/>
+    <w:lsdException w:name="Medium Shading 1 Accent 4" w:uiPriority="63"/>
+    <w:lsdException w:name="Medium Shading 2 Accent 4" w:uiPriority="64"/>
+    <w:lsdException w:name="Medium List 1 Accent 4" w:uiPriority="65"/>
+    <w:lsdException w:name="Medium List 2 Accent 4" w:uiPriority="66"/>
+    <w:lsdException w:name="Medium Grid 1 Accent 4" w:uiPriority="67"/>
+    <w:lsdException w:name="Medium Grid 2 Accent 4" w:uiPriority="68"/>
+    <w:lsdException w:name="Medium Grid 3 Accent 4" w:uiPriority="69"/>
+    <w:lsdException w:name="Dark List Accent 4" w:uiPriority="70"/>
+    <w:lsdException w:name="Colorful Shading Accent 4" w:uiPriority="71"/>
+    <w:lsdException w:name="Colorful List Accent 4" w:uiPriority="72"/>
+    <w:lsdException w:name="Colorful Grid Accent 4" w:uiPriority="73"/>
+    <w:lsdException w:name="Light Shading Accent 5" w:uiPriority="60"/>
+    <w:lsdException w:name="Light List Accent 5" w:uiPriority="61"/>
+    <w:lsdException w:name="Light Grid Accent 5" w:uiPriority="62"/>
+    <w:lsdException w:name="Medium Shading 1 Accent 5" w:uiPriority="63"/>
+    <w:lsdException w:name="Medium Shading 2 Accent 5" w:uiPriority="64"/>
+    <w:lsdException w:name="Medium List 1 Accent 5" w:uiPriority="65"/>
+    <w:lsdException w:name="Medium List 2 Accent 5" w:uiPriority="66"/>
+    <w:lsdException w:name="Medium Grid 1 Accent 5" w:uiPriority="67"/>
+    <w:lsdException w:name="Medium Grid 2 Accent 5" w:uiPriority="68"/>
+    <w:lsdException w:name="Medium Grid 3 Accent 5" w:uiPriority="69"/>
+    <w:lsdException w:name="Dark List Accent 5" w:uiPriority="70"/>
+    <w:lsdException w:name="Colorful Shading Accent 5" w:uiPriority="71"/>
+    <w:lsdException w:name="Colorful List Accent 5" w:uiPriority="72"/>
+    <w:lsdException w:name="Colorful Grid Accent 5" w:uiPriority="73"/>
+    <w:lsdException w:name="Light Shading Accent 6" w:uiPriority="60"/>
+    <w:lsdException w:name="Light List Accent 6" w:uiPriority="61"/>
+    <w:lsdException w:name="Light Grid Accent 6" w:uiPriority="62"/>
+    <w:lsdException w:name="Medium Shading 1 Accent 6" w:uiPriority="63"/>
+    <w:lsdException w:name="Medium Shading 2 Accent 6" w:uiPriority="64"/>
+    <w:lsdException w:name="Medium List 1 Accent 6" w:uiPriority="65"/>
+    <w:lsdException w:name="Medium List 2 Accent 6" w:uiPriority="66"/>
+    <w:lsdException w:name="Medium Grid 1 Accent 6" w:uiPriority="67"/>
+    <w:lsdException w:name="Medium Grid 2 Accent 6" w:uiPriority="68"/>
+    <w:lsdException w:name="Medium Grid 3 Accent 6" w:uiPriority="69"/>
+    <w:lsdException w:name="Dark List Accent 6" w:uiPriority="70"/>
+    <w:lsdException w:name="Colorful Shading Accent 6" w:uiPriority="71"/>
+    <w:lsdException w:name="Colorful List Accent 6" w:uiPriority="72"/>
+    <w:lsdException w:name="Colorful Grid Accent 6" w:uiPriority="73"/>
+    <w:lsdException w:name="Subtle Emphasis" w:uiPriority="19" w:qFormat="1"/>
+    <w:lsdException w:name="Intense Emphasis" w:uiPriority="21" w:qFormat="1"/>
+    <w:lsdException w:name="Subtle Reference" w:uiPriority="31" w:qFormat="1"/>
+    <w:lsdException w:name="Intense Reference" w:uiPriority="32" w:qFormat="1"/>
+    <w:lsdException w:name="Book Title" w:uiPriority="33" w:qFormat="1"/>
+    <w:lsdException w:name="Bibliography" w:semiHidden="1" w:uiPriority="37" w:unhideWhenUsed="1"/>
+    <w:lsdException w:name="TOC Heading" w:semiHidden="1" w:uiPriority="39" w:unhideWhenUsed="1" w:qFormat="1"/>
+    <w:lsdException w:name="Plain Table 1" w:uiPriority="41"/>
+    <w:lsdException w:name="Plain Table 2" w:uiPriority="42"/>
+    <w:lsdException w:name="Plain Table 3" w:uiPriority="43"/>
+    <w:lsdException w:name="Plain Table 4" w:uiPriority="44"/>
+    <w:lsdException w:name="Plain Table 5" w:uiPriority="45"/>
+    <w:lsdException w:name="Grid Table Light" w:uiPriority="40"/>
+    <w:lsdException w:name="Grid Table 1 Light" w:uiPriority="46"/>
+    <w:lsdException w:name="Grid Table 2" w:uiPriority="47"/>
+    <w:lsdException w:name="Grid Table 3" w:uiPriority="48"/>
+    <w:lsdException w:name="Grid Table 4" w:uiPriority="49"/>
+    <w:lsdException w:name="Grid Table 5 Dark" w:uiPriority="50"/>
+    <w:lsdException w:name="Grid Table 6 Colorful" w:uiPriority="51"/>
+    <w:lsdException w:name="Grid Table 7 Colorful" w:uiPriority="52"/>
+    <w:lsdException w:name="Grid Table 1 Light Accent 1" w:uiPriority="46"/>
+    <w:lsdException w:name="Grid Table 2 Accent 1" w:uiPriority="47"/>
+    <w:lsdException w:name="Grid Table 3 Accent 1" w:uiPriority="48"/>
+    <w:lsdException w:name="Grid Table 4 Accent 1" w:uiPriority="49"/>
+    <w:lsdException w:name="Grid Table 5 Dark Accent 1" w:uiPriority="50"/>
+    <w:lsdException w:name="Grid Table 6 Colorful Accent 1" w:uiPriority="51"/>
+    <w:lsdException w:name="Grid Table 7 Colorful Accent 1" w:uiPriority="52"/>
+    <w:lsdException w:name="Grid Table 1 Light Accent 2" w:uiPriority="46"/>
+    <w:lsdException w:name="Grid Table 2 Accent 2" w:uiPriority="47"/>
+    <w:lsdException w:name="Grid Table 3 Accent 2" w:uiPriority="48"/>
+    <w:lsdException w:name="Grid Table 4 Accent 2" w:uiPriority="49"/>
+    <w:lsdException w:name="Grid Table 5 Dark Accent 2" w:uiPriority="50"/>
+    <w:lsdException w:name="Grid Table 6 Colorful Accent 2" w:uiPriority="51"/>
+    <w:lsdException w:name="Grid Table 7 Colorful Accent 2" w:uiPriority="52"/>
+    <w:lsdException w:name="Grid Table 1 Light Accent 3" w:uiPriority="46"/>
+    <w:lsdException w:name="Grid Table 2 Accent 3" w:uiPriority="47"/>
+    <w:lsdException w:name="Grid Table 3 Accent 3" w:uiPriority="48"/>
+    <w:lsdException w:name="Grid Table 4 Accent 3" w:uiPriority="49"/>
+    <w:lsdException w:name="Grid Table 5 Dark Accent 3" w:uiPriority="50"/>
+    <w:lsdException w:name="Grid Table 6 Colorful Accent 3" w:uiPriority="51"/>
+    <w:lsdException w:name="Grid Table 7 Colorful Accent 3" w:uiPriority="52"/>
+    <w:lsdException w:name="Grid Table 1 Light Accent 4" w:uiPriority="46"/>
+    <w:lsdException w:name="Grid Table 2 Accent 4" w:uiPriority="47"/>
+    <w:lsdException w:name="Grid Table 3 Accent 4" w:uiPriority="48"/>
+    <w:lsdException w:name="Grid Table 4 Accent 4" w:uiPriority="49"/>
+    <w:lsdException w:name="Grid Table 5 Dark Accent 4" w:uiPriority="50"/>
+    <w:lsdException w:name="Grid Table 6 Colorful Accent 4" w:uiPriority="51"/>
+    <w:lsdException w:name="Grid Table 7 Colorful Accent 4" w:uiPriority="52"/>
+    <w:lsdException w:name="Grid Table 1 Light Accent 5" w:uiPriority="46"/>
+    <w:lsdException w:name="Grid Table 2 Accent 5" w:uiPriority="47"/>
+    <w:lsdException w:name="Grid Table 3 Accent 5" w:uiPriority="48"/>
+    <w:lsdException w:name="Grid Table 4 Accent 5" w:uiPriority="49"/>
+    <w:lsdException w:name="Grid Table 5 Dark Accent 5" w:uiPriority="50"/>
+    <w:lsdException w:name="Grid Table 6 Colorful Accent 5" w:uiPriority="51"/>
+    <w:lsdException w:name="Grid Table 7 Colorful Accent 5" w:uiPriority="52"/>
+    <w:lsdException w:name="Grid Table 1 Light Accent 6" w:uiPriority="46"/>
+    <w:lsdException w:name="Grid Table 2 Accent 6" w:uiPriority="47"/>
+    <w:lsdException w:name="Grid Table 3 Accent 6" w:uiPriority="48"/>
+    <w:lsdException w:name="Grid Table 4 Accent 6" w:uiPriority="49"/>
+    <w:lsdException w:name="Grid Table 5 Dark Accent 6" w:uiPriority="50"/>
+    <w:lsdException w:name="Grid Table 6 Colorful Accent 6" w:uiPriority="51"/>
+    <w:lsdException w:name="Grid Table 7 Colorful Accent 6" w:uiPriority="52"/>
+    <w:lsdException w:name="List Table 1 Light" w:uiPriority="46"/>
+    <w:lsdException w:name="List Table 2" w:uiPriority="47"/>
+    <w:lsdException w:name="List Table 3" w:uiPriority="48"/>
+    <w:lsdException w:name="List Table 4" w:uiPriority="49"/>
+    <w:lsdException w:name="List Table 5 Dark" w:uiPriority="50"/>
+    <w:lsdException w:name="List Table 6 Colorful" w:uiPriority="51"/>
+    <w:lsdException w:name="List Table 7 Colorful" w:uiPriority="52"/>
+    <w:lsdException w:name="List Table 1 Light Accent 1" w:uiPriority="46"/>
+    <w:lsdException w:name="List Table 2 Accent 1" w:uiPriority="47"/>
+    <w:lsdException w:name="List Table 3 Accent 1" w:uiPriority="48"/>
+    <w:lsdException w:name="List Table 4 Accent 1" w:uiPriority="49"/>
+    <w:lsdException w:name="List Table 5 Dark Accent 1" w:uiPriority="50"/>
+    <w:lsdException w:name="List Table 6 Colorful Accent 1" w:uiPriority="51"/>
+    <w:lsdException w:name="List Table 7 Colorful Accent 1" w:uiPriority="52"/>
+    <w:lsdException w:name="List Table 1 Light Accent 2" w:uiPriority="46"/>
+    <w:lsdException w:name="List Table 2 Accent 2" w:uiPriority="47"/>
+    <w:lsdException w:name="List Table 3 Accent 2" w:uiPriority="48"/>
+    <w:lsdException w:name="List Table 4 Accent 2" w:uiPriority="49"/>
+    <w:lsdException w:name="List Table 5 Dark Accent 2" w:uiPriority="50"/>
+    <w:lsdException w:name="List Table 6 Colorful Accent 2" w:uiPriority="51"/>
+    <w:lsdException w:name="List Table 7 Colorful Accent 2" w:uiPriority="52"/>
+    <w:lsdException w:name="List Table 1 Light Accent 3" w:uiPriority="46"/>
+    <w:lsdException w:name="List Table 2 Accent 3" w:uiPriority="47"/>
+    <w:lsdException w:name="List Table 3 Accent 3" w:uiPriority="48"/>
+    <w:lsdException w:name="List Table 4 Accent 3" w:uiPriority="49"/>
+    <w:lsdException w:name="List Table 5 Dark Accent 3" w:uiPriority="50"/>
+    <w:lsdException w:name="List Table 6 Colorful Accent 3" w:uiPriority="51"/>
+    <w:lsdException w:name="List Table 7 Colorful Accent 3" w:uiPriority="52"/>
+    <w:lsdException w:name="List Table 1 Light Accent 4" w:uiPriority="46"/>
+    <w:lsdException w:name="List Table 2 Accent 4" w:uiPriority="47"/>
+    <w:lsdException w:name="List Table 3 Accent 4" w:uiPriority="48"/>
+    <w:lsdException w:name="List Table 4 Accent 4" w:uiPriority="49"/>
+    <w:lsdException w:name="List Table 5 Dark Accent 4" w:uiPriority="50"/>
+    <w:lsdException w:name="List Table 6 Colorful Accent 4" w:uiPriority="51"/>
+    <w:lsdException w:name="List Table 7 Colorful Accent 4" w:uiPriority="52"/>
+    <w:lsdException w:name="List Table 1 Light Accent 5" w:uiPriority="46"/>
+    <w:lsdException w:name="List Table 2 Accent 5" w:uiPriority="47"/>
+    <w:lsdException w:name="List Table 3 Accent 5" w:uiPriority="48"/>
+    <w:lsdException w:name="List Table 4 Accent 5" w:uiPriority="49"/>
+    <w:lsdException w:name="List Table 5 Dark Accent 5" w:uiPriority="50"/>
+    <w:lsdException w:name="List Table 6 Colorful Accent 5" w:uiPriority="51"/>
+    <w:lsdException w:name="List Table 7 Colorful Accent 5" w:uiPriority="52"/>
+    <w:lsdException w:name="List Table 1 Light Accent 6" w:uiPriority="46"/>
+    <w:lsdException w:name="List Table 2 Accent 6" w:uiPriority="47"/>
+    <w:lsdException w:name="List Table 3 Accent 6" w:uiPriority="48"/>
+    <w:lsdException w:name="List Table 4 Accent 6" w:uiPriority="49"/>
+    <w:lsdException w:name="List Table 5 Dark Accent 6" w:uiPriority="50"/>
+    <w:lsdException w:name="List Table 6 Colorful Accent 6" w:uiPriority="51"/>
+    <w:lsdException w:name="List Table 7 Colorful Accent 6" w:uiPriority="52"/>
+    <w:lsdException w:name="Mention" w:semiHidden="1" w:unhideWhenUsed="1"/>
+    <w:lsdException w:name="Smart Hyperlink" w:semiHidden="1" w:unhideWhenUsed="1"/>
+    <w:lsdException w:name="Hashtag" w:semiHidden="1" w:unhideWhenUsed="1"/>
+    <w:lsdException w:name="Unresolved Mention" w:semiHidden="1" w:unhideWhenUsed="1"/>
   </w:latentStyles>
   <w:style w:type="paragraph" w:default="1" w:styleId="Normln">
     <w:name w:val="Normal"/>
@@ -7008,7 +7518,6 @@
     <w:uiPriority w:val="99"/>
     <w:semiHidden/>
     <w:unhideWhenUsed/>
-    <w:qFormat/>
     <w:tblPr>
       <w:tblInd w:w="0" w:type="dxa"/>
       <w:tblCellMar>
@@ -7119,360 +7628,6 @@
     </w:rPr>
   </w:style>
 </w:styles>
-</file>
-
-<file path=word/glossary/document.xml><?xml version="1.0" encoding="utf-8"?>
-<w:glossaryDocument xmlns:ve="http://schemas.openxmlformats.org/markup-compatibility/2006" xmlns:o="urn:schemas-microsoft-com:office:office" xmlns:r="http://schemas.openxmlformats.org/officeDocument/2006/relationships" xmlns:m="http://schemas.openxmlformats.org/officeDocument/2006/math" xmlns:v="urn:schemas-microsoft-com:vml" xmlns:wp="http://schemas.openxmlformats.org/drawingml/2006/wordprocessingDrawing" xmlns:w10="urn:schemas-microsoft-com:office:word" xmlns:w="http://schemas.openxmlformats.org/wordprocessingml/2006/main" xmlns:wne="http://schemas.microsoft.com/office/word/2006/wordml">
-  <w:docParts/>
-</w:glossaryDocument>
-</file>
-
-<file path=word/glossary/fontTable.xml><?xml version="1.0" encoding="utf-8"?>
-<w:fonts xmlns:r="http://schemas.openxmlformats.org/officeDocument/2006/relationships" xmlns:w="http://schemas.openxmlformats.org/wordprocessingml/2006/main">
-  <w:font w:name="Sitka Text">
-    <w:altName w:val="Arial"/>
-    <w:charset w:val="00"/>
-    <w:family w:val="auto"/>
-    <w:pitch w:val="variable"/>
-    <w:sig w:usb0="A00002EF" w:usb1="4000204B" w:usb2="00000000" w:usb3="00000000" w:csb0="0000019F" w:csb1="00000000"/>
-  </w:font>
-  <w:font w:name="Calibri">
-    <w:panose1 w:val="020F0502020204030204"/>
-    <w:charset w:val="EE"/>
-    <w:family w:val="swiss"/>
-    <w:pitch w:val="variable"/>
-    <w:sig w:usb0="E00002FF" w:usb1="4000ACFF" w:usb2="00000001" w:usb3="00000000" w:csb0="0000019F" w:csb1="00000000"/>
-  </w:font>
-  <w:font w:name="Times New Roman">
-    <w:panose1 w:val="02020603050405020304"/>
-    <w:charset w:val="EE"/>
-    <w:family w:val="roman"/>
-    <w:pitch w:val="variable"/>
-    <w:sig w:usb0="E0002AFF" w:usb1="C0007841" w:usb2="00000009" w:usb3="00000000" w:csb0="000001FF" w:csb1="00000000"/>
-  </w:font>
-  <w:font w:name="Courier New">
-    <w:panose1 w:val="02070309020205020404"/>
-    <w:charset w:val="EE"/>
-    <w:family w:val="modern"/>
-    <w:pitch w:val="fixed"/>
-    <w:sig w:usb0="E0002AFF" w:usb1="C0007843" w:usb2="00000009" w:usb3="00000000" w:csb0="000001FF" w:csb1="00000000"/>
-  </w:font>
-  <w:font w:name="Wingdings">
-    <w:panose1 w:val="05000000000000000000"/>
-    <w:charset w:val="02"/>
-    <w:family w:val="auto"/>
-    <w:pitch w:val="variable"/>
-    <w:sig w:usb0="00000000" w:usb1="10000000" w:usb2="00000000" w:usb3="00000000" w:csb0="80000000" w:csb1="00000000"/>
-  </w:font>
-  <w:font w:name="Symbol">
-    <w:panose1 w:val="05050102010706020507"/>
-    <w:charset w:val="02"/>
-    <w:family w:val="roman"/>
-    <w:pitch w:val="variable"/>
-    <w:sig w:usb0="00000000" w:usb1="10000000" w:usb2="00000000" w:usb3="00000000" w:csb0="80000000" w:csb1="00000000"/>
-  </w:font>
-  <w:font w:name="Cambria">
-    <w:panose1 w:val="02040503050406030204"/>
-    <w:charset w:val="EE"/>
-    <w:family w:val="roman"/>
-    <w:pitch w:val="variable"/>
-    <w:sig w:usb0="E00002FF" w:usb1="400004FF" w:usb2="00000000" w:usb3="00000000" w:csb0="0000019F" w:csb1="00000000"/>
-  </w:font>
-  <w:font w:name="Tahoma">
-    <w:panose1 w:val="020B0604030504040204"/>
-    <w:charset w:val="EE"/>
-    <w:family w:val="swiss"/>
-    <w:pitch w:val="variable"/>
-    <w:sig w:usb0="E1002EFF" w:usb1="C000605B" w:usb2="00000029" w:usb3="00000000" w:csb0="000101FF" w:csb1="00000000"/>
-  </w:font>
-</w:fonts>
-</file>
-
-<file path=word/glossary/settings.xml><?xml version="1.0" encoding="utf-8"?>
-<w:settings xmlns:o="urn:schemas-microsoft-com:office:office" xmlns:r="http://schemas.openxmlformats.org/officeDocument/2006/relationships" xmlns:m="http://schemas.openxmlformats.org/officeDocument/2006/math" xmlns:v="urn:schemas-microsoft-com:vml" xmlns:w10="urn:schemas-microsoft-com:office:word" xmlns:w="http://schemas.openxmlformats.org/wordprocessingml/2006/main" xmlns:sl="http://schemas.openxmlformats.org/schemaLibrary/2006/main">
-  <w:view w:val="normal"/>
-  <w:defaultTabStop w:val="708"/>
-  <w:hyphenationZone w:val="425"/>
-  <w:characterSpacingControl w:val="doNotCompress"/>
-  <w:compat>
-    <w:useFELayout/>
-  </w:compat>
-  <w:rsids>
-    <w:rsidRoot w:val="003D2A44"/>
-    <w:rsid w:val="002F273F"/>
-    <w:rsid w:val="003D2A44"/>
-    <w:rsid w:val="0044551A"/>
-    <w:rsid w:val="00C45701"/>
-    <w:rsid w:val="00C47250"/>
-    <w:rsid w:val="00D568B0"/>
-    <w:rsid w:val="00E3367C"/>
-    <w:rsid w:val="00E34A8F"/>
-    <w:rsid w:val="00F61AD7"/>
-  </w:rsids>
-  <m:mathPr>
-    <m:mathFont m:val="Cambria Math"/>
-    <m:brkBin m:val="before"/>
-    <m:brkBinSub m:val="--"/>
-    <m:smallFrac m:val="off"/>
-    <m:dispDef/>
-    <m:lMargin m:val="0"/>
-    <m:rMargin m:val="0"/>
-    <m:defJc m:val="centerGroup"/>
-    <m:wrapIndent m:val="1440"/>
-    <m:intLim m:val="subSup"/>
-    <m:naryLim m:val="undOvr"/>
-  </m:mathPr>
-  <w:themeFontLang w:val="cs-CZ"/>
-  <w:clrSchemeMapping w:bg1="light1" w:t1="dark1" w:bg2="light2" w:t2="dark2" w:accent1="accent1" w:accent2="accent2" w:accent3="accent3" w:accent4="accent4" w:accent5="accent5" w:accent6="accent6" w:hyperlink="hyperlink" w:followedHyperlink="followedHyperlink"/>
-  <w:decimalSymbol w:val=","/>
-  <w:listSeparator w:val=";"/>
-</w:settings>
-</file>
-
-<file path=word/glossary/styles.xml><?xml version="1.0" encoding="utf-8"?>
-<w:styles xmlns:r="http://schemas.openxmlformats.org/officeDocument/2006/relationships" xmlns:w="http://schemas.openxmlformats.org/wordprocessingml/2006/main">
-  <w:docDefaults>
-    <w:rPrDefault>
-      <w:rPr>
-        <w:rFonts w:asciiTheme="minorHAnsi" w:eastAsiaTheme="minorEastAsia" w:hAnsiTheme="minorHAnsi" w:cstheme="minorBidi"/>
-        <w:sz w:val="22"/>
-        <w:szCs w:val="22"/>
-        <w:lang w:val="cs-CZ" w:eastAsia="cs-CZ" w:bidi="ar-SA"/>
-      </w:rPr>
-    </w:rPrDefault>
-    <w:pPrDefault>
-      <w:pPr>
-        <w:spacing w:after="200" w:line="276" w:lineRule="auto"/>
-      </w:pPr>
-    </w:pPrDefault>
-  </w:docDefaults>
-  <w:latentStyles w:defLockedState="0" w:defUIPriority="99" w:defSemiHidden="1" w:defUnhideWhenUsed="1" w:defQFormat="0" w:count="267">
-    <w:lsdException w:name="Normal" w:semiHidden="0" w:uiPriority="0" w:unhideWhenUsed="0" w:qFormat="1"/>
-    <w:lsdException w:name="heading 1" w:semiHidden="0" w:uiPriority="9" w:unhideWhenUsed="0" w:qFormat="1"/>
-    <w:lsdException w:name="heading 2" w:uiPriority="9" w:qFormat="1"/>
-    <w:lsdException w:name="heading 3" w:uiPriority="9" w:qFormat="1"/>
-    <w:lsdException w:name="heading 4" w:uiPriority="9" w:qFormat="1"/>
-    <w:lsdException w:name="heading 5" w:uiPriority="9" w:qFormat="1"/>
-    <w:lsdException w:name="heading 6" w:uiPriority="9" w:qFormat="1"/>
-    <w:lsdException w:name="heading 7" w:uiPriority="9" w:qFormat="1"/>
-    <w:lsdException w:name="heading 8" w:uiPriority="9" w:qFormat="1"/>
-    <w:lsdException w:name="heading 9" w:uiPriority="9" w:qFormat="1"/>
-    <w:lsdException w:name="toc 1" w:uiPriority="39"/>
-    <w:lsdException w:name="toc 2" w:uiPriority="39"/>
-    <w:lsdException w:name="toc 3" w:uiPriority="39"/>
-    <w:lsdException w:name="toc 4" w:uiPriority="39"/>
-    <w:lsdException w:name="toc 5" w:uiPriority="39"/>
-    <w:lsdException w:name="toc 6" w:uiPriority="39"/>
-    <w:lsdException w:name="toc 7" w:uiPriority="39"/>
-    <w:lsdException w:name="toc 8" w:uiPriority="39"/>
-    <w:lsdException w:name="toc 9" w:uiPriority="39"/>
-    <w:lsdException w:name="caption" w:uiPriority="35" w:qFormat="1"/>
-    <w:lsdException w:name="Title" w:semiHidden="0" w:uiPriority="10" w:unhideWhenUsed="0" w:qFormat="1"/>
-    <w:lsdException w:name="Default Paragraph Font" w:uiPriority="1"/>
-    <w:lsdException w:name="Subtitle" w:semiHidden="0" w:uiPriority="11" w:unhideWhenUsed="0" w:qFormat="1"/>
-    <w:lsdException w:name="Strong" w:semiHidden="0" w:uiPriority="22" w:unhideWhenUsed="0" w:qFormat="1"/>
-    <w:lsdException w:name="Emphasis" w:semiHidden="0" w:uiPriority="20" w:unhideWhenUsed="0" w:qFormat="1"/>
-    <w:lsdException w:name="Table Grid" w:uiPriority="59"/>
-    <w:lsdException w:name="Placeholder Text" w:unhideWhenUsed="0"/>
-    <w:lsdException w:name="No Spacing" w:semiHidden="0" w:uiPriority="1" w:unhideWhenUsed="0" w:qFormat="1"/>
-    <w:lsdException w:name="Light Shading" w:semiHidden="0" w:uiPriority="60" w:unhideWhenUsed="0"/>
-    <w:lsdException w:name="Light List" w:semiHidden="0" w:uiPriority="61" w:unhideWhenUsed="0"/>
-    <w:lsdException w:name="Light Grid" w:semiHidden="0" w:uiPriority="62" w:unhideWhenUsed="0"/>
-    <w:lsdException w:name="Medium Shading 1" w:semiHidden="0" w:uiPriority="63" w:unhideWhenUsed="0"/>
-    <w:lsdException w:name="Medium Shading 2" w:semiHidden="0" w:uiPriority="64" w:unhideWhenUsed="0"/>
-    <w:lsdException w:name="Medium List 1" w:semiHidden="0" w:uiPriority="65" w:unhideWhenUsed="0"/>
-    <w:lsdException w:name="Medium List 2" w:semiHidden="0" w:uiPriority="66" w:unhideWhenUsed="0"/>
-    <w:lsdException w:name="Medium Grid 1" w:semiHidden="0" w:uiPriority="67" w:unhideWhenUsed="0"/>
-    <w:lsdException w:name="Medium Grid 2" w:semiHidden="0" w:uiPriority="68" w:unhideWhenUsed="0"/>
-    <w:lsdException w:name="Medium Grid 3" w:semiHidden="0" w:uiPriority="69" w:unhideWhenUsed="0"/>
-    <w:lsdException w:name="Dark List" w:semiHidden="0" w:uiPriority="70" w:unhideWhenUsed="0"/>
-    <w:lsdException w:name="Colorful Shading" w:semiHidden="0" w:uiPriority="71" w:unhideWhenUsed="0"/>
-    <w:lsdException w:name="Colorful List" w:semiHidden="0" w:uiPriority="72" w:unhideWhenUsed="0"/>
-    <w:lsdException w:name="Colorful Grid" w:semiHidden="0" w:uiPriority="73" w:unhideWhenUsed="0"/>
-    <w:lsdException w:name="Light Shading Accent 1" w:semiHidden="0" w:uiPriority="60" w:unhideWhenUsed="0"/>
-    <w:lsdException w:name="Light List Accent 1" w:semiHidden="0" w:uiPriority="61" w:unhideWhenUsed="0"/>
-    <w:lsdException w:name="Light Grid Accent 1" w:semiHidden="0" w:uiPriority="62" w:unhideWhenUsed="0"/>
-    <w:lsdException w:name="Medium Shading 1 Accent 1" w:semiHidden="0" w:uiPriority="63" w:unhideWhenUsed="0"/>
-    <w:lsdException w:name="Medium Shading 2 Accent 1" w:semiHidden="0" w:uiPriority="64" w:unhideWhenUsed="0"/>
-    <w:lsdException w:name="Medium List 1 Accent 1" w:semiHidden="0" w:uiPriority="65" w:unhideWhenUsed="0"/>
-    <w:lsdException w:name="Revision" w:unhideWhenUsed="0"/>
-    <w:lsdException w:name="List Paragraph" w:semiHidden="0" w:uiPriority="34" w:unhideWhenUsed="0" w:qFormat="1"/>
-    <w:lsdException w:name="Quote" w:semiHidden="0" w:uiPriority="29" w:unhideWhenUsed="0" w:qFormat="1"/>
-    <w:lsdException w:name="Intense Quote" w:semiHidden="0" w:uiPriority="30" w:unhideWhenUsed="0" w:qFormat="1"/>
-    <w:lsdException w:name="Medium List 2 Accent 1" w:semiHidden="0" w:uiPriority="66" w:unhideWhenUsed="0"/>
-    <w:lsdException w:name="Medium Grid 1 Accent 1" w:semiHidden="0" w:uiPriority="67" w:unhideWhenUsed="0"/>
-    <w:lsdException w:name="Medium Grid 2 Accent 1" w:semiHidden="0" w:uiPriority="68" w:unhideWhenUsed="0"/>
-    <w:lsdException w:name="Medium Grid 3 Accent 1" w:semiHidden="0" w:uiPriority="69" w:unhideWhenUsed="0"/>
-    <w:lsdException w:name="Dark List Accent 1" w:semiHidden="0" w:uiPriority="70" w:unhideWhenUsed="0"/>
-    <w:lsdException w:name="Colorful Shading Accent 1" w:semiHidden="0" w:uiPriority="71" w:unhideWhenUsed="0"/>
-    <w:lsdException w:name="Colorful List Accent 1" w:semiHidden="0" w:uiPriority="72" w:unhideWhenUsed="0"/>
-    <w:lsdException w:name="Colorful Grid Accent 1" w:semiHidden="0" w:uiPriority="73" w:unhideWhenUsed="0"/>
-    <w:lsdException w:name="Light Shading Accent 2" w:semiHidden="0" w:uiPriority="60" w:unhideWhenUsed="0"/>
-    <w:lsdException w:name="Light List Accent 2" w:semiHidden="0" w:uiPriority="61" w:unhideWhenUsed="0"/>
-    <w:lsdException w:name="Light Grid Accent 2" w:semiHidden="0" w:uiPriority="62" w:unhideWhenUsed="0"/>
-    <w:lsdException w:name="Medium Shading 1 Accent 2" w:semiHidden="0" w:uiPriority="63" w:unhideWhenUsed="0"/>
-    <w:lsdException w:name="Medium Shading 2 Accent 2" w:semiHidden="0" w:uiPriority="64" w:unhideWhenUsed="0"/>
-    <w:lsdException w:name="Medium List 1 Accent 2" w:semiHidden="0" w:uiPriority="65" w:unhideWhenUsed="0"/>
-    <w:lsdException w:name="Medium List 2 Accent 2" w:semiHidden="0" w:uiPriority="66" w:unhideWhenUsed="0"/>
-    <w:lsdException w:name="Medium Grid 1 Accent 2" w:semiHidden="0" w:uiPriority="67" w:unhideWhenUsed="0"/>
-    <w:lsdException w:name="Medium Grid 2 Accent 2" w:semiHidden="0" w:uiPriority="68" w:unhideWhenUsed="0"/>
-    <w:lsdException w:name="Medium Grid 3 Accent 2" w:semiHidden="0" w:uiPriority="69" w:unhideWhenUsed="0"/>
-    <w:lsdException w:name="Dark List Accent 2" w:semiHidden="0" w:uiPriority="70" w:unhideWhenUsed="0"/>
-    <w:lsdException w:name="Colorful Shading Accent 2" w:semiHidden="0" w:uiPriority="71" w:unhideWhenUsed="0"/>
-    <w:lsdException w:name="Colorful List Accent 2" w:semiHidden="0" w:uiPriority="72" w:unhideWhenUsed="0"/>
-    <w:lsdException w:name="Colorful Grid Accent 2" w:semiHidden="0" w:uiPriority="73" w:unhideWhenUsed="0"/>
-    <w:lsdException w:name="Light Shading Accent 3" w:semiHidden="0" w:uiPriority="60" w:unhideWhenUsed="0"/>
-    <w:lsdException w:name="Light List Accent 3" w:semiHidden="0" w:uiPriority="61" w:unhideWhenUsed="0"/>
-    <w:lsdException w:name="Light Grid Accent 3" w:semiHidden="0" w:uiPriority="62" w:unhideWhenUsed="0"/>
-    <w:lsdException w:name="Medium Shading 1 Accent 3" w:semiHidden="0" w:uiPriority="63" w:unhideWhenUsed="0"/>
-    <w:lsdException w:name="Medium Shading 2 Accent 3" w:semiHidden="0" w:uiPriority="64" w:unhideWhenUsed="0"/>
-    <w:lsdException w:name="Medium List 1 Accent 3" w:semiHidden="0" w:uiPriority="65" w:unhideWhenUsed="0"/>
-    <w:lsdException w:name="Medium List 2 Accent 3" w:semiHidden="0" w:uiPriority="66" w:unhideWhenUsed="0"/>
-    <w:lsdException w:name="Medium Grid 1 Accent 3" w:semiHidden="0" w:uiPriority="67" w:unhideWhenUsed="0"/>
-    <w:lsdException w:name="Medium Grid 2 Accent 3" w:semiHidden="0" w:uiPriority="68" w:unhideWhenUsed="0"/>
-    <w:lsdException w:name="Medium Grid 3 Accent 3" w:semiHidden="0" w:uiPriority="69" w:unhideWhenUsed="0"/>
-    <w:lsdException w:name="Dark List Accent 3" w:semiHidden="0" w:uiPriority="70" w:unhideWhenUsed="0"/>
-    <w:lsdException w:name="Colorful Shading Accent 3" w:semiHidden="0" w:uiPriority="71" w:unhideWhenUsed="0"/>
-    <w:lsdException w:name="Colorful List Accent 3" w:semiHidden="0" w:uiPriority="72" w:unhideWhenUsed="0"/>
-    <w:lsdException w:name="Colorful Grid Accent 3" w:semiHidden="0" w:uiPriority="73" w:unhideWhenUsed="0"/>
-    <w:lsdException w:name="Light Shading Accent 4" w:semiHidden="0" w:uiPriority="60" w:unhideWhenUsed="0"/>
-    <w:lsdException w:name="Light List Accent 4" w:semiHidden="0" w:uiPriority="61" w:unhideWhenUsed="0"/>
-    <w:lsdException w:name="Light Grid Accent 4" w:semiHidden="0" w:uiPriority="62" w:unhideWhenUsed="0"/>
-    <w:lsdException w:name="Medium Shading 1 Accent 4" w:semiHidden="0" w:uiPriority="63" w:unhideWhenUsed="0"/>
-    <w:lsdException w:name="Medium Shading 2 Accent 4" w:semiHidden="0" w:uiPriority="64" w:unhideWhenUsed="0"/>
-    <w:lsdException w:name="Medium List 1 Accent 4" w:semiHidden="0" w:uiPriority="65" w:unhideWhenUsed="0"/>
-    <w:lsdException w:name="Medium List 2 Accent 4" w:semiHidden="0" w:uiPriority="66" w:unhideWhenUsed="0"/>
-    <w:lsdException w:name="Medium Grid 1 Accent 4" w:semiHidden="0" w:uiPriority="67" w:unhideWhenUsed="0"/>
-    <w:lsdException w:name="Medium Grid 2 Accent 4" w:semiHidden="0" w:uiPriority="68" w:unhideWhenUsed="0"/>
-    <w:lsdException w:name="Medium Grid 3 Accent 4" w:semiHidden="0" w:uiPriority="69" w:unhideWhenUsed="0"/>
-    <w:lsdException w:name="Dark List Accent 4" w:semiHidden="0" w:uiPriority="70" w:unhideWhenUsed="0"/>
-    <w:lsdException w:name="Colorful Shading Accent 4" w:semiHidden="0" w:uiPriority="71" w:unhideWhenUsed="0"/>
-    <w:lsdException w:name="Colorful List Accent 4" w:semiHidden="0" w:uiPriority="72" w:unhideWhenUsed="0"/>
-    <w:lsdException w:name="Colorful Grid Accent 4" w:semiHidden="0" w:uiPriority="73" w:unhideWhenUsed="0"/>
-    <w:lsdException w:name="Light Shading Accent 5" w:semiHidden="0" w:uiPriority="60" w:unhideWhenUsed="0"/>
-    <w:lsdException w:name="Light List Accent 5" w:semiHidden="0" w:uiPriority="61" w:unhideWhenUsed="0"/>
-    <w:lsdException w:name="Light Grid Accent 5" w:semiHidden="0" w:uiPriority="62" w:unhideWhenUsed="0"/>
-    <w:lsdException w:name="Medium Shading 1 Accent 5" w:semiHidden="0" w:uiPriority="63" w:unhideWhenUsed="0"/>
-    <w:lsdException w:name="Medium Shading 2 Accent 5" w:semiHidden="0" w:uiPriority="64" w:unhideWhenUsed="0"/>
-    <w:lsdException w:name="Medium List 1 Accent 5" w:semiHidden="0" w:uiPriority="65" w:unhideWhenUsed="0"/>
-    <w:lsdException w:name="Medium List 2 Accent 5" w:semiHidden="0" w:uiPriority="66" w:unhideWhenUsed="0"/>
-    <w:lsdException w:name="Medium Grid 1 Accent 5" w:semiHidden="0" w:uiPriority="67" w:unhideWhenUsed="0"/>
-    <w:lsdException w:name="Medium Grid 2 Accent 5" w:semiHidden="0" w:uiPriority="68" w:unhideWhenUsed="0"/>
-    <w:lsdException w:name="Medium Grid 3 Accent 5" w:semiHidden="0" w:uiPriority="69" w:unhideWhenUsed="0"/>
-    <w:lsdException w:name="Dark List Accent 5" w:semiHidden="0" w:uiPriority="70" w:unhideWhenUsed="0"/>
-    <w:lsdException w:name="Colorful Shading Accent 5" w:semiHidden="0" w:uiPriority="71" w:unhideWhenUsed="0"/>
-    <w:lsdException w:name="Colorful List Accent 5" w:semiHidden="0" w:uiPriority="72" w:unhideWhenUsed="0"/>
-    <w:lsdException w:name="Colorful Grid Accent 5" w:semiHidden="0" w:uiPriority="73" w:unhideWhenUsed="0"/>
-    <w:lsdException w:name="Light Shading Accent 6" w:semiHidden="0" w:uiPriority="60" w:unhideWhenUsed="0"/>
-    <w:lsdException w:name="Light List Accent 6" w:semiHidden="0" w:uiPriority="61" w:unhideWhenUsed="0"/>
-    <w:lsdException w:name="Light Grid Accent 6" w:semiHidden="0" w:uiPriority="62" w:unhideWhenUsed="0"/>
-    <w:lsdException w:name="Medium Shading 1 Accent 6" w:semiHidden="0" w:uiPriority="63" w:unhideWhenUsed="0"/>
-    <w:lsdException w:name="Medium Shading 2 Accent 6" w:semiHidden="0" w:uiPriority="64" w:unhideWhenUsed="0"/>
-    <w:lsdException w:name="Medium List 1 Accent 6" w:semiHidden="0" w:uiPriority="65" w:unhideWhenUsed="0"/>
-    <w:lsdException w:name="Medium List 2 Accent 6" w:semiHidden="0" w:uiPriority="66" w:unhideWhenUsed="0"/>
-    <w:lsdException w:name="Medium Grid 1 Accent 6" w:semiHidden="0" w:uiPriority="67" w:unhideWhenUsed="0"/>
-    <w:lsdException w:name="Medium Grid 2 Accent 6" w:semiHidden="0" w:uiPriority="68" w:unhideWhenUsed="0"/>
-    <w:lsdException w:name="Medium Grid 3 Accent 6" w:semiHidden="0" w:uiPriority="69" w:unhideWhenUsed="0"/>
-    <w:lsdException w:name="Dark List Accent 6" w:semiHidden="0" w:uiPriority="70" w:unhideWhenUsed="0"/>
-    <w:lsdException w:name="Colorful Shading Accent 6" w:semiHidden="0" w:uiPriority="71" w:unhideWhenUsed="0"/>
-    <w:lsdException w:name="Colorful List Accent 6" w:semiHidden="0" w:uiPriority="72" w:unhideWhenUsed="0"/>
-    <w:lsdException w:name="Colorful Grid Accent 6" w:semiHidden="0" w:uiPriority="73" w:unhideWhenUsed="0"/>
-    <w:lsdException w:name="Subtle Emphasis" w:semiHidden="0" w:uiPriority="19" w:unhideWhenUsed="0" w:qFormat="1"/>
-    <w:lsdException w:name="Intense Emphasis" w:semiHidden="0" w:uiPriority="21" w:unhideWhenUsed="0" w:qFormat="1"/>
-    <w:lsdException w:name="Subtle Reference" w:semiHidden="0" w:uiPriority="31" w:unhideWhenUsed="0" w:qFormat="1"/>
-    <w:lsdException w:name="Intense Reference" w:semiHidden="0" w:uiPriority="32" w:unhideWhenUsed="0" w:qFormat="1"/>
-    <w:lsdException w:name="Book Title" w:semiHidden="0" w:uiPriority="33" w:unhideWhenUsed="0" w:qFormat="1"/>
-    <w:lsdException w:name="Bibliography" w:uiPriority="37"/>
-    <w:lsdException w:name="TOC Heading" w:uiPriority="39" w:qFormat="1"/>
-  </w:latentStyles>
-  <w:style w:type="paragraph" w:default="1" w:styleId="Normln">
-    <w:name w:val="Normal"/>
-    <w:qFormat/>
-    <w:rsid w:val="00C45701"/>
-  </w:style>
-  <w:style w:type="character" w:default="1" w:styleId="Standardnpsmoodstavce">
-    <w:name w:val="Default Paragraph Font"/>
-    <w:uiPriority w:val="1"/>
-    <w:semiHidden/>
-    <w:unhideWhenUsed/>
-  </w:style>
-  <w:style w:type="table" w:default="1" w:styleId="Normlntabulka">
-    <w:name w:val="Normal Table"/>
-    <w:uiPriority w:val="99"/>
-    <w:semiHidden/>
-    <w:unhideWhenUsed/>
-    <w:qFormat/>
-    <w:tblPr>
-      <w:tblInd w:w="0" w:type="dxa"/>
-      <w:tblCellMar>
-        <w:top w:w="0" w:type="dxa"/>
-        <w:left w:w="108" w:type="dxa"/>
-        <w:bottom w:w="0" w:type="dxa"/>
-        <w:right w:w="108" w:type="dxa"/>
-      </w:tblCellMar>
-    </w:tblPr>
-  </w:style>
-  <w:style w:type="numbering" w:default="1" w:styleId="Bezseznamu">
-    <w:name w:val="No List"/>
-    <w:uiPriority w:val="99"/>
-    <w:semiHidden/>
-    <w:unhideWhenUsed/>
-  </w:style>
-  <w:style w:type="paragraph" w:customStyle="1" w:styleId="813B5DD3AA234251A84267F129B77DB7">
-    <w:name w:val="813B5DD3AA234251A84267F129B77DB7"/>
-    <w:rsid w:val="003D2A44"/>
-  </w:style>
-  <w:style w:type="paragraph" w:customStyle="1" w:styleId="2AB68D82392F489ABA5D2941B0B27438">
-    <w:name w:val="2AB68D82392F489ABA5D2941B0B27438"/>
-    <w:rsid w:val="003D2A44"/>
-  </w:style>
-  <w:style w:type="paragraph" w:customStyle="1" w:styleId="C5FD74D9CF8B45A99EC0FA711E935875">
-    <w:name w:val="C5FD74D9CF8B45A99EC0FA711E935875"/>
-    <w:rsid w:val="003D2A44"/>
-  </w:style>
-  <w:style w:type="paragraph" w:customStyle="1" w:styleId="5E0852DC943342FBBB381714A237107A">
-    <w:name w:val="5E0852DC943342FBBB381714A237107A"/>
-    <w:rsid w:val="003D2A44"/>
-  </w:style>
-  <w:style w:type="paragraph" w:customStyle="1" w:styleId="44D2009A95434EE190F993E8816CF8EE">
-    <w:name w:val="44D2009A95434EE190F993E8816CF8EE"/>
-    <w:rsid w:val="003D2A44"/>
-  </w:style>
-  <w:style w:type="paragraph" w:customStyle="1" w:styleId="5D8E3E360F214001874D9EC0C130D4F3">
-    <w:name w:val="5D8E3E360F214001874D9EC0C130D4F3"/>
-    <w:rsid w:val="003D2A44"/>
-  </w:style>
-  <w:style w:type="paragraph" w:customStyle="1" w:styleId="2028192707DA4EB382BD0B40746D454A">
-    <w:name w:val="2028192707DA4EB382BD0B40746D454A"/>
-    <w:rsid w:val="003D2A44"/>
-  </w:style>
-  <w:style w:type="paragraph" w:customStyle="1" w:styleId="D155C6F9A98E4F679E85172C4B517158">
-    <w:name w:val="D155C6F9A98E4F679E85172C4B517158"/>
-    <w:rsid w:val="003D2A44"/>
-  </w:style>
-  <w:style w:type="paragraph" w:customStyle="1" w:styleId="69C649908F9046B288F95C609F508738">
-    <w:name w:val="69C649908F9046B288F95C609F508738"/>
-    <w:rsid w:val="003D2A44"/>
-  </w:style>
-  <w:style w:type="paragraph" w:customStyle="1" w:styleId="B92EFE8742A240A586F0C73372BBA3C2">
-    <w:name w:val="B92EFE8742A240A586F0C73372BBA3C2"/>
-    <w:rsid w:val="003D2A44"/>
-  </w:style>
-  <w:style w:type="paragraph" w:customStyle="1" w:styleId="878A2C5CBC4C42108EF2DAFAE46999EB">
-    <w:name w:val="878A2C5CBC4C42108EF2DAFAE46999EB"/>
-    <w:rsid w:val="003D2A44"/>
-  </w:style>
-  <w:style w:type="paragraph" w:customStyle="1" w:styleId="1E40AB824F994A559CFCF41C24642E26">
-    <w:name w:val="1E40AB824F994A559CFCF41C24642E26"/>
-    <w:rsid w:val="003D2A44"/>
-  </w:style>
-</w:styles>
-</file>
-
-<file path=word/glossary/webSettings.xml><?xml version="1.0" encoding="utf-8"?>
-<w:webSettings xmlns:r="http://schemas.openxmlformats.org/officeDocument/2006/relationships" xmlns:w="http://schemas.openxmlformats.org/wordprocessingml/2006/main">
-  <w:optimizeForBrowser/>
-</w:webSettings>
 </file>
 
 <file path=word/theme/theme1.xml><?xml version="1.0" encoding="utf-8"?>
@@ -7763,7 +7918,7 @@
 </file>
 
 <file path=customXml/itemProps1.xml><?xml version="1.0" encoding="utf-8"?>
-<ds:datastoreItem xmlns:ds="http://schemas.openxmlformats.org/officeDocument/2006/customXml" ds:itemID="{0216535C-D514-4380-A546-1354E682B4BF}">
+<ds:datastoreItem xmlns:ds="http://schemas.openxmlformats.org/officeDocument/2006/customXml" ds:itemID="{35341918-057C-44FF-AE30-DB89244E4D18}">
   <ds:schemaRefs>
     <ds:schemaRef ds:uri="http://schemas.openxmlformats.org/officeDocument/2006/bibliography"/>
   </ds:schemaRefs>

</xml_diff>